<commit_message>
done with deviding big componment into smaller pieces
</commit_message>
<xml_diff>
--- a/2021 - React Developer Program - React case.docx
+++ b/2021 - React Developer Program - React case.docx
@@ -1,6 +1,6 @@
 
 <file path=word/document.xml><?xml version="1.0" encoding="utf-8"?>
-<w:document xmlns:wpc="http://schemas.microsoft.com/office/word/2010/wordprocessingCanvas" xmlns:cx="http://schemas.microsoft.com/office/drawing/2014/chartex" xmlns:cx1="http://schemas.microsoft.com/office/drawing/2015/9/8/chartex" xmlns:cx2="http://schemas.microsoft.com/office/drawing/2015/10/21/chartex" xmlns:cx3="http://schemas.microsoft.com/office/drawing/2016/5/9/chartex" xmlns:cx4="http://schemas.microsoft.com/office/drawing/2016/5/10/chartex" xmlns:cx5="http://schemas.microsoft.com/office/drawing/2016/5/11/chartex" xmlns:cx6="http://schemas.microsoft.com/office/drawing/2016/5/12/chartex" xmlns:cx7="http://schemas.microsoft.com/office/drawing/2016/5/13/chartex" xmlns:cx8="http://schemas.microsoft.com/office/drawing/2016/5/14/chartex" xmlns:mc="http://schemas.openxmlformats.org/markup-compatibility/2006" xmlns:aink="http://schemas.microsoft.com/office/drawing/2016/ink" xmlns:am3d="http://schemas.microsoft.com/office/drawing/2017/model3d" xmlns:o="urn:schemas-microsoft-com:office:office" xmlns:r="http://schemas.openxmlformats.org/officeDocument/2006/relationships" xmlns:m="http://schemas.openxmlformats.org/officeDocument/2006/math" xmlns:v="urn:schemas-microsoft-com:vml" xmlns:wp14="http://schemas.microsoft.com/office/word/2010/wordprocessingDrawing" xmlns:wp="http://schemas.openxmlformats.org/drawingml/2006/wordprocessingDrawing" xmlns:w10="urn:schemas-microsoft-com:office:word" xmlns:w="http://schemas.openxmlformats.org/wordprocessingml/2006/main" xmlns:w14="http://schemas.microsoft.com/office/word/2010/wordml" xmlns:w15="http://schemas.microsoft.com/office/word/2012/wordml" xmlns:w16cex="http://schemas.microsoft.com/office/word/2018/wordml/cex" xmlns:w16cid="http://schemas.microsoft.com/office/word/2016/wordml/cid" xmlns:w16="http://schemas.microsoft.com/office/word/2018/wordml" xmlns:w16se="http://schemas.microsoft.com/office/word/2015/wordml/symex" xmlns:wpg="http://schemas.microsoft.com/office/word/2010/wordprocessingGroup" xmlns:wpi="http://schemas.microsoft.com/office/word/2010/wordprocessingInk" xmlns:wne="http://schemas.microsoft.com/office/word/2006/wordml" xmlns:wps="http://schemas.microsoft.com/office/word/2010/wordprocessingShape" mc:Ignorable="w14 w15 w16se w16cid w16 w16cex wp14">
+<w:document xmlns:wpc="http://schemas.microsoft.com/office/word/2010/wordprocessingCanvas" xmlns:cx="http://schemas.microsoft.com/office/drawing/2014/chartex" xmlns:cx1="http://schemas.microsoft.com/office/drawing/2015/9/8/chartex" xmlns:cx2="http://schemas.microsoft.com/office/drawing/2015/10/21/chartex" xmlns:cx3="http://schemas.microsoft.com/office/drawing/2016/5/9/chartex" xmlns:cx4="http://schemas.microsoft.com/office/drawing/2016/5/10/chartex" xmlns:cx5="http://schemas.microsoft.com/office/drawing/2016/5/11/chartex" xmlns:cx6="http://schemas.microsoft.com/office/drawing/2016/5/12/chartex" xmlns:cx7="http://schemas.microsoft.com/office/drawing/2016/5/13/chartex" xmlns:cx8="http://schemas.microsoft.com/office/drawing/2016/5/14/chartex" xmlns:mc="http://schemas.openxmlformats.org/markup-compatibility/2006" xmlns:aink="http://schemas.microsoft.com/office/drawing/2016/ink" xmlns:am3d="http://schemas.microsoft.com/office/drawing/2017/model3d" xmlns:o="urn:schemas-microsoft-com:office:office" xmlns:r="http://schemas.openxmlformats.org/officeDocument/2006/relationships" xmlns:m="http://schemas.openxmlformats.org/officeDocument/2006/math" xmlns:v="urn:schemas-microsoft-com:vml" xmlns:wp14="http://schemas.microsoft.com/office/word/2010/wordprocessingDrawing" xmlns:wp="http://schemas.openxmlformats.org/drawingml/2006/wordprocessingDrawing" xmlns:w10="urn:schemas-microsoft-com:office:word" xmlns:w="http://schemas.openxmlformats.org/wordprocessingml/2006/main" xmlns:w14="http://schemas.microsoft.com/office/word/2010/wordml" xmlns:w15="http://schemas.microsoft.com/office/word/2012/wordml" xmlns:w16cex="http://schemas.microsoft.com/office/word/2018/wordml/cex" xmlns:w16cid="http://schemas.microsoft.com/office/word/2016/wordml/cid" xmlns:w16="http://schemas.microsoft.com/office/word/2018/wordml" xmlns:w16sdtdh="http://schemas.microsoft.com/office/word/2020/wordml/sdtdatahash" xmlns:w16se="http://schemas.microsoft.com/office/word/2015/wordml/symex" xmlns:wpg="http://schemas.microsoft.com/office/word/2010/wordprocessingGroup" xmlns:wpi="http://schemas.microsoft.com/office/word/2010/wordprocessingInk" xmlns:wne="http://schemas.microsoft.com/office/word/2006/wordml" xmlns:wps="http://schemas.microsoft.com/office/word/2010/wordprocessingShape" mc:Ignorable="w14 w15 w16se w16cid w16 w16cex w16sdtdh wp14">
   <w:body>
     <w:p>
       <w:pPr>
@@ -231,21 +231,7 @@
         <w:rPr>
           <w:lang w:val="en-US"/>
         </w:rPr>
-        <w:t xml:space="preserve">interface </w:t>
-      </w:r>
-      <w:proofErr w:type="spellStart"/>
-      <w:r>
-        <w:rPr>
-          <w:lang w:val="en-US"/>
-        </w:rPr>
-        <w:t>IList</w:t>
-      </w:r>
-      <w:proofErr w:type="spellEnd"/>
-      <w:r>
-        <w:rPr>
-          <w:lang w:val="en-US"/>
-        </w:rPr>
-        <w:t xml:space="preserve"> has already been provided</w:t>
+        <w:t>interface IList has already been provided</w:t>
       </w:r>
       <w:r>
         <w:rPr>
@@ -371,16 +357,8 @@
         <w:rPr>
           <w:lang w:val="en-US"/>
         </w:rPr>
-        <w:t xml:space="preserve">: </w:t>
-      </w:r>
-      <w:proofErr w:type="spellStart"/>
-      <w:r>
-        <w:rPr>
-          <w:lang w:val="en-US"/>
-        </w:rPr>
-        <w:t>boolean</w:t>
-      </w:r>
-      <w:proofErr w:type="spellEnd"/>
+        <w:t>: boolean</w:t>
+      </w:r>
     </w:p>
     <w:p>
       <w:pPr>
@@ -425,21 +403,7 @@
         <w:rPr>
           <w:lang w:val="en-US"/>
         </w:rPr>
-        <w:t xml:space="preserve">A todo has the following properties (an interface </w:t>
-      </w:r>
-      <w:proofErr w:type="spellStart"/>
-      <w:r>
-        <w:rPr>
-          <w:lang w:val="en-US"/>
-        </w:rPr>
-        <w:t>ITodo</w:t>
-      </w:r>
-      <w:proofErr w:type="spellEnd"/>
-      <w:r>
-        <w:rPr>
-          <w:lang w:val="en-US"/>
-        </w:rPr>
-        <w:t xml:space="preserve"> has already been provided in the starter project)</w:t>
+        <w:t>A todo has the following properties (an interface ITodo has already been provided in the starter project)</w:t>
       </w:r>
     </w:p>
     <w:p>
@@ -656,16 +620,8 @@
         <w:rPr>
           <w:lang w:val="en-US"/>
         </w:rPr>
-        <w:t xml:space="preserve"> </w:t>
-      </w:r>
-      <w:proofErr w:type="spellStart"/>
-      <w:r>
-        <w:rPr>
-          <w:lang w:val="en-US"/>
-        </w:rPr>
-        <w:t>enum</w:t>
-      </w:r>
-      <w:proofErr w:type="spellEnd"/>
+        <w:t xml:space="preserve"> enum</w:t>
+      </w:r>
     </w:p>
     <w:p>
       <w:pPr>
@@ -694,14 +650,7 @@
         <w:rPr>
           <w:lang w:val="en-US"/>
         </w:rPr>
-        <w:t xml:space="preserve"> </w:t>
-      </w:r>
-      <w:proofErr w:type="spellStart"/>
-      <w:r>
-        <w:rPr>
-          <w:lang w:val="en-US"/>
-        </w:rPr>
-        <w:t>ITag</w:t>
+        <w:t xml:space="preserve"> ITag</w:t>
       </w:r>
       <w:r>
         <w:rPr>
@@ -709,7 +658,6 @@
         </w:rPr>
         <w:t>’s</w:t>
       </w:r>
-      <w:proofErr w:type="spellEnd"/>
     </w:p>
     <w:p>
       <w:pPr>
@@ -738,16 +686,8 @@
         <w:rPr>
           <w:lang w:val="en-US"/>
         </w:rPr>
-        <w:t xml:space="preserve"> </w:t>
-      </w:r>
-      <w:proofErr w:type="spellStart"/>
-      <w:r>
-        <w:rPr>
-          <w:lang w:val="en-US"/>
-        </w:rPr>
-        <w:t>boolean</w:t>
-      </w:r>
-      <w:proofErr w:type="spellEnd"/>
+        <w:t xml:space="preserve"> boolean</w:t>
+      </w:r>
     </w:p>
     <w:p>
       <w:pPr>
@@ -760,14 +700,12 @@
           <w:lang w:val="en-US"/>
         </w:rPr>
       </w:pPr>
-      <w:proofErr w:type="spellStart"/>
       <w:r>
         <w:rPr>
           <w:lang w:val="en-US"/>
         </w:rPr>
         <w:t>Completed_on</w:t>
       </w:r>
-      <w:proofErr w:type="spellEnd"/>
       <w:r>
         <w:rPr>
           <w:lang w:val="en-US"/>
@@ -1046,27 +984,7 @@
         <w:rPr>
           <w:lang w:val="en-US"/>
         </w:rPr>
-        <w:t xml:space="preserve">I should be able to create, read, </w:t>
-      </w:r>
-      <w:proofErr w:type="gramStart"/>
-      <w:r>
-        <w:rPr>
-          <w:lang w:val="en-US"/>
-        </w:rPr>
-        <w:t>update</w:t>
-      </w:r>
-      <w:proofErr w:type="gramEnd"/>
-      <w:r>
-        <w:rPr>
-          <w:lang w:val="en-US"/>
-        </w:rPr>
-        <w:t xml:space="preserve"> and delete a </w:t>
-      </w:r>
-      <w:r>
-        <w:rPr>
-          <w:lang w:val="en-US"/>
-        </w:rPr>
-        <w:t>list</w:t>
+        <w:t>I should be able to create, read, update and delete a list</w:t>
       </w:r>
     </w:p>
     <w:p>
@@ -1209,21 +1127,7 @@
         <w:rPr>
           <w:lang w:val="en-US"/>
         </w:rPr>
-        <w:t xml:space="preserve">I should be able to create, read, </w:t>
-      </w:r>
-      <w:proofErr w:type="gramStart"/>
-      <w:r>
-        <w:rPr>
-          <w:lang w:val="en-US"/>
-        </w:rPr>
-        <w:t>update</w:t>
-      </w:r>
-      <w:proofErr w:type="gramEnd"/>
-      <w:r>
-        <w:rPr>
-          <w:lang w:val="en-US"/>
-        </w:rPr>
-        <w:t xml:space="preserve"> and delete a todo</w:t>
+        <w:t>I should be able to create, read, update and delete a todo</w:t>
       </w:r>
     </w:p>
     <w:p>
@@ -1356,27 +1260,7 @@
         <w:rPr>
           <w:lang w:val="en-US"/>
         </w:rPr>
-        <w:t xml:space="preserve">I should be able to create, read, </w:t>
-      </w:r>
-      <w:proofErr w:type="gramStart"/>
-      <w:r>
-        <w:rPr>
-          <w:lang w:val="en-US"/>
-        </w:rPr>
-        <w:t>update</w:t>
-      </w:r>
-      <w:proofErr w:type="gramEnd"/>
-      <w:r>
-        <w:rPr>
-          <w:lang w:val="en-US"/>
-        </w:rPr>
-        <w:t xml:space="preserve"> and delete a </w:t>
-      </w:r>
-      <w:r>
-        <w:rPr>
-          <w:lang w:val="en-US"/>
-        </w:rPr>
-        <w:t>tag</w:t>
+        <w:t>I should be able to create, read, update and delete a tag</w:t>
       </w:r>
     </w:p>
     <w:p>
@@ -1552,21 +1436,7 @@
         <w:rPr>
           <w:lang w:val="en-US"/>
         </w:rPr>
-        <w:t xml:space="preserve">browser window and when I reopen it, my </w:t>
-      </w:r>
-      <w:proofErr w:type="spellStart"/>
-      <w:r>
-        <w:rPr>
-          <w:lang w:val="en-US"/>
-        </w:rPr>
-        <w:t>todo’s</w:t>
-      </w:r>
-      <w:proofErr w:type="spellEnd"/>
-      <w:r>
-        <w:rPr>
-          <w:lang w:val="en-US"/>
-        </w:rPr>
-        <w:t xml:space="preserve"> are still around.</w:t>
+        <w:t>browser window and when I reopen it, my todo’s are still around.</w:t>
       </w:r>
     </w:p>
     <w:p>
@@ -1736,14 +1606,12 @@
           <w:lang w:val="en-US"/>
         </w:rPr>
       </w:pPr>
-      <w:proofErr w:type="spellStart"/>
       <w:r>
         <w:rPr>
           <w:lang w:val="en-US"/>
         </w:rPr>
         <w:t>todoId</w:t>
       </w:r>
-      <w:proofErr w:type="spellEnd"/>
       <w:r>
         <w:rPr>
           <w:lang w:val="en-US"/>
@@ -1768,19 +1636,11 @@
           <w:lang w:val="en-US"/>
         </w:rPr>
       </w:pPr>
-      <w:proofErr w:type="spellStart"/>
-      <w:r>
-        <w:rPr>
-          <w:lang w:val="en-US"/>
-        </w:rPr>
-        <w:t>parentCommentId</w:t>
-      </w:r>
-      <w:proofErr w:type="spellEnd"/>
-      <w:r>
-        <w:rPr>
-          <w:lang w:val="en-US"/>
-        </w:rPr>
-        <w:t>: string</w:t>
+      <w:r>
+        <w:rPr>
+          <w:lang w:val="en-US"/>
+        </w:rPr>
+        <w:t>parentCommentId: string</w:t>
       </w:r>
       <w:r>
         <w:rPr>
@@ -1846,30 +1706,8 @@
         <w:rPr>
           <w:lang w:val="en-US"/>
         </w:rPr>
-        <w:t xml:space="preserve">I should be able to search all </w:t>
-      </w:r>
-      <w:proofErr w:type="spellStart"/>
-      <w:r>
-        <w:rPr>
-          <w:lang w:val="en-US"/>
-        </w:rPr>
-        <w:t>todo’s</w:t>
-      </w:r>
-      <w:proofErr w:type="spellEnd"/>
-      <w:r>
-        <w:rPr>
-          <w:lang w:val="en-US"/>
-        </w:rPr>
-        <w:t xml:space="preserve"> for a simple string. The result list should show the </w:t>
-      </w:r>
-      <w:proofErr w:type="spellStart"/>
-      <w:r>
-        <w:rPr>
-          <w:lang w:val="en-US"/>
-        </w:rPr>
-        <w:t>todo’s</w:t>
-      </w:r>
-      <w:proofErr w:type="spellEnd"/>
+        <w:t>I should be able to search all todo’s for a simple string. The result list should show the todo’s</w:t>
+      </w:r>
       <w:r>
         <w:rPr>
           <w:lang w:val="en-US"/>
@@ -2049,27 +1887,500 @@
         <w:rPr>
           <w:lang w:val="en-US"/>
         </w:rPr>
-        <w:t xml:space="preserve">Replace the re-ordering, nesting and unnesting of </w:t>
-      </w:r>
-      <w:proofErr w:type="spellStart"/>
-      <w:r>
-        <w:rPr>
-          <w:lang w:val="en-US"/>
-        </w:rPr>
-        <w:t>todo’s</w:t>
-      </w:r>
-      <w:proofErr w:type="spellEnd"/>
-      <w:r>
-        <w:rPr>
-          <w:lang w:val="en-US"/>
-        </w:rPr>
-        <w:t xml:space="preserve"> with drag and drop. I also should be able to </w:t>
+        <w:t xml:space="preserve">Replace the re-ordering, nesting and unnesting of todo’s with drag and drop. I also should be able to </w:t>
       </w:r>
       <w:r>
         <w:rPr>
           <w:lang w:val="en-US"/>
         </w:rPr>
         <w:t>move a todo to a different list using drag and drop.</w:t>
+      </w:r>
+    </w:p>
+    <w:p>
+      <w:pPr>
+        <w:rPr>
+          <w:lang w:val="en-US"/>
+        </w:rPr>
+      </w:pPr>
+    </w:p>
+    <w:p>
+      <w:pPr>
+        <w:rPr>
+          <w:lang w:val="en-US"/>
+        </w:rPr>
+      </w:pPr>
+      <w:r>
+        <w:rPr>
+          <w:lang w:val="en-US"/>
+        </w:rPr>
+        <w:t>import * as React from 'react';</w:t>
+      </w:r>
+    </w:p>
+    <w:p>
+      <w:pPr>
+        <w:rPr>
+          <w:lang w:val="en-US"/>
+        </w:rPr>
+      </w:pPr>
+      <w:r>
+        <w:rPr>
+          <w:lang w:val="en-US"/>
+        </w:rPr>
+        <w:t>import {connect} from 'react-redux';</w:t>
+      </w:r>
+    </w:p>
+    <w:p>
+      <w:pPr>
+        <w:rPr>
+          <w:lang w:val="en-US"/>
+        </w:rPr>
+      </w:pPr>
+      <w:r>
+        <w:rPr>
+          <w:lang w:val="en-US"/>
+        </w:rPr>
+        <w:t>import {RootState} from '../reducers/root.reducers';</w:t>
+      </w:r>
+    </w:p>
+    <w:p>
+      <w:pPr>
+        <w:rPr>
+          <w:lang w:val="en-US"/>
+        </w:rPr>
+      </w:pPr>
+      <w:r>
+        <w:rPr>
+          <w:lang w:val="en-US"/>
+        </w:rPr>
+        <w:t>import {loadTodos} from '../actions/Todo.action'</w:t>
+      </w:r>
+    </w:p>
+    <w:p>
+      <w:pPr>
+        <w:rPr>
+          <w:lang w:val="en-US"/>
+        </w:rPr>
+      </w:pPr>
+      <w:r>
+        <w:rPr>
+          <w:lang w:val="en-US"/>
+        </w:rPr>
+        <w:t>import {ITodo} from '../../model/interfaces/ITodo'</w:t>
+      </w:r>
+    </w:p>
+    <w:p>
+      <w:pPr>
+        <w:rPr>
+          <w:lang w:val="en-US"/>
+        </w:rPr>
+      </w:pPr>
+    </w:p>
+    <w:p>
+      <w:pPr>
+        <w:rPr>
+          <w:lang w:val="en-US"/>
+        </w:rPr>
+      </w:pPr>
+      <w:r>
+        <w:rPr>
+          <w:lang w:val="en-US"/>
+        </w:rPr>
+        <w:t>export interface ITodoState {</w:t>
+      </w:r>
+    </w:p>
+    <w:p>
+      <w:pPr>
+        <w:rPr>
+          <w:lang w:val="en-US"/>
+        </w:rPr>
+      </w:pPr>
+      <w:r>
+        <w:rPr>
+          <w:lang w:val="en-US"/>
+        </w:rPr>
+        <w:t xml:space="preserve">    todos: ITodo[]</w:t>
+      </w:r>
+    </w:p>
+    <w:p>
+      <w:pPr>
+        <w:rPr>
+          <w:lang w:val="en-US"/>
+        </w:rPr>
+      </w:pPr>
+      <w:r>
+        <w:rPr>
+          <w:lang w:val="en-US"/>
+        </w:rPr>
+        <w:t>}</w:t>
+      </w:r>
+    </w:p>
+    <w:p>
+      <w:pPr>
+        <w:rPr>
+          <w:lang w:val="en-US"/>
+        </w:rPr>
+      </w:pPr>
+    </w:p>
+    <w:p>
+      <w:pPr>
+        <w:rPr>
+          <w:lang w:val="en-US"/>
+        </w:rPr>
+      </w:pPr>
+      <w:r>
+        <w:rPr>
+          <w:lang w:val="en-US"/>
+        </w:rPr>
+        <w:t>export interface ITodoActions {</w:t>
+      </w:r>
+    </w:p>
+    <w:p>
+      <w:pPr>
+        <w:rPr>
+          <w:lang w:val="en-US"/>
+        </w:rPr>
+      </w:pPr>
+      <w:r>
+        <w:rPr>
+          <w:lang w:val="en-US"/>
+        </w:rPr>
+        <w:t xml:space="preserve">    loadTodos(): void;</w:t>
+      </w:r>
+    </w:p>
+    <w:p>
+      <w:pPr>
+        <w:rPr>
+          <w:lang w:val="en-US"/>
+        </w:rPr>
+      </w:pPr>
+      <w:r>
+        <w:rPr>
+          <w:lang w:val="en-US"/>
+        </w:rPr>
+        <w:t>}</w:t>
+      </w:r>
+    </w:p>
+    <w:p>
+      <w:pPr>
+        <w:rPr>
+          <w:lang w:val="en-US"/>
+        </w:rPr>
+      </w:pPr>
+    </w:p>
+    <w:p>
+      <w:pPr>
+        <w:rPr>
+          <w:lang w:val="en-US"/>
+        </w:rPr>
+      </w:pPr>
+      <w:r>
+        <w:rPr>
+          <w:lang w:val="en-US"/>
+        </w:rPr>
+        <w:t>const mapStateToProps = (state: RootState) =&gt; {</w:t>
+      </w:r>
+    </w:p>
+    <w:p>
+      <w:pPr>
+        <w:rPr>
+          <w:lang w:val="en-US"/>
+        </w:rPr>
+      </w:pPr>
+      <w:r>
+        <w:rPr>
+          <w:lang w:val="en-US"/>
+        </w:rPr>
+        <w:t xml:space="preserve"> todos: state.todos.todos</w:t>
+      </w:r>
+    </w:p>
+    <w:p>
+      <w:pPr>
+        <w:rPr>
+          <w:lang w:val="en-US"/>
+        </w:rPr>
+      </w:pPr>
+      <w:r>
+        <w:rPr>
+          <w:lang w:val="en-US"/>
+        </w:rPr>
+        <w:t>}</w:t>
+      </w:r>
+    </w:p>
+    <w:p>
+      <w:pPr>
+        <w:rPr>
+          <w:lang w:val="en-US"/>
+        </w:rPr>
+      </w:pPr>
+    </w:p>
+    <w:p>
+      <w:pPr>
+        <w:rPr>
+          <w:lang w:val="en-US"/>
+        </w:rPr>
+      </w:pPr>
+      <w:r>
+        <w:rPr>
+          <w:lang w:val="en-US"/>
+        </w:rPr>
+        <w:t>const mapDispatchToProps: ITodoActions = {</w:t>
+      </w:r>
+    </w:p>
+    <w:p>
+      <w:pPr>
+        <w:rPr>
+          <w:lang w:val="en-US"/>
+        </w:rPr>
+      </w:pPr>
+      <w:r>
+        <w:rPr>
+          <w:lang w:val="en-US"/>
+        </w:rPr>
+        <w:t xml:space="preserve">    loadTodos</w:t>
+      </w:r>
+    </w:p>
+    <w:p>
+      <w:pPr>
+        <w:rPr>
+          <w:lang w:val="en-US"/>
+        </w:rPr>
+      </w:pPr>
+      <w:r>
+        <w:rPr>
+          <w:lang w:val="en-US"/>
+        </w:rPr>
+        <w:t>}</w:t>
+      </w:r>
+    </w:p>
+    <w:p>
+      <w:pPr>
+        <w:rPr>
+          <w:lang w:val="en-US"/>
+        </w:rPr>
+      </w:pPr>
+    </w:p>
+    <w:p>
+      <w:pPr>
+        <w:rPr>
+          <w:lang w:val="en-US"/>
+        </w:rPr>
+      </w:pPr>
+      <w:r>
+        <w:rPr>
+          <w:lang w:val="en-US"/>
+        </w:rPr>
+        <w:t>interface ITodoProps extends ITodoState, ITodoActions {</w:t>
+      </w:r>
+    </w:p>
+    <w:p>
+      <w:pPr>
+        <w:rPr>
+          <w:lang w:val="en-US"/>
+        </w:rPr>
+      </w:pPr>
+    </w:p>
+    <w:p>
+      <w:pPr>
+        <w:rPr>
+          <w:lang w:val="en-US"/>
+        </w:rPr>
+      </w:pPr>
+      <w:r>
+        <w:rPr>
+          <w:lang w:val="en-US"/>
+        </w:rPr>
+        <w:t>}</w:t>
+      </w:r>
+    </w:p>
+    <w:p>
+      <w:pPr>
+        <w:rPr>
+          <w:lang w:val="en-US"/>
+        </w:rPr>
+      </w:pPr>
+    </w:p>
+    <w:p>
+      <w:pPr>
+        <w:rPr>
+          <w:lang w:val="en-US"/>
+        </w:rPr>
+      </w:pPr>
+      <w:r>
+        <w:rPr>
+          <w:lang w:val="en-US"/>
+        </w:rPr>
+        <w:t>export const withTodos = () =&gt; (Component: React.ComponentType) =&gt; {</w:t>
+      </w:r>
+    </w:p>
+    <w:p>
+      <w:pPr>
+        <w:rPr>
+          <w:lang w:val="en-US"/>
+        </w:rPr>
+      </w:pPr>
+      <w:r>
+        <w:rPr>
+          <w:lang w:val="en-US"/>
+        </w:rPr>
+        <w:t xml:space="preserve">    class TodoContainer extends React.PureComponent&lt;ITodoProps&gt; {</w:t>
+      </w:r>
+    </w:p>
+    <w:p>
+      <w:pPr>
+        <w:rPr>
+          <w:lang w:val="en-US"/>
+        </w:rPr>
+      </w:pPr>
+      <w:r>
+        <w:rPr>
+          <w:lang w:val="en-US"/>
+        </w:rPr>
+        <w:t xml:space="preserve">        constructor(props: ITodoProps) {</w:t>
+      </w:r>
+    </w:p>
+    <w:p>
+      <w:pPr>
+        <w:rPr>
+          <w:lang w:val="en-US"/>
+        </w:rPr>
+      </w:pPr>
+      <w:r>
+        <w:rPr>
+          <w:lang w:val="en-US"/>
+        </w:rPr>
+        <w:t xml:space="preserve">            super(props);</w:t>
+      </w:r>
+    </w:p>
+    <w:p>
+      <w:pPr>
+        <w:rPr>
+          <w:lang w:val="en-US"/>
+        </w:rPr>
+      </w:pPr>
+      <w:r>
+        <w:rPr>
+          <w:lang w:val="en-US"/>
+        </w:rPr>
+        <w:t xml:space="preserve">            if (props.todos.length === 0) {</w:t>
+      </w:r>
+    </w:p>
+    <w:p>
+      <w:pPr>
+        <w:rPr>
+          <w:lang w:val="en-US"/>
+        </w:rPr>
+      </w:pPr>
+      <w:r>
+        <w:rPr>
+          <w:lang w:val="en-US"/>
+        </w:rPr>
+        <w:t xml:space="preserve">                props.loadTodos()</w:t>
+      </w:r>
+    </w:p>
+    <w:p>
+      <w:pPr>
+        <w:rPr>
+          <w:lang w:val="en-US"/>
+        </w:rPr>
+      </w:pPr>
+      <w:r>
+        <w:rPr>
+          <w:lang w:val="en-US"/>
+        </w:rPr>
+        <w:t xml:space="preserve">            }</w:t>
+      </w:r>
+    </w:p>
+    <w:p>
+      <w:pPr>
+        <w:rPr>
+          <w:lang w:val="en-US"/>
+        </w:rPr>
+      </w:pPr>
+      <w:r>
+        <w:rPr>
+          <w:lang w:val="en-US"/>
+        </w:rPr>
+        <w:t xml:space="preserve">        }</w:t>
+      </w:r>
+    </w:p>
+    <w:p>
+      <w:pPr>
+        <w:rPr>
+          <w:lang w:val="en-US"/>
+        </w:rPr>
+      </w:pPr>
+    </w:p>
+    <w:p>
+      <w:pPr>
+        <w:rPr>
+          <w:lang w:val="en-US"/>
+        </w:rPr>
+      </w:pPr>
+      <w:r>
+        <w:rPr>
+          <w:lang w:val="en-US"/>
+        </w:rPr>
+        <w:t xml:space="preserve">        public render() {</w:t>
+      </w:r>
+    </w:p>
+    <w:p>
+      <w:pPr>
+        <w:rPr>
+          <w:lang w:val="en-US"/>
+        </w:rPr>
+      </w:pPr>
+      <w:r>
+        <w:rPr>
+          <w:lang w:val="en-US"/>
+        </w:rPr>
+        <w:lastRenderedPageBreak/>
+        <w:t xml:space="preserve">            return &lt;Component {...this.props}/&gt;;</w:t>
+      </w:r>
+    </w:p>
+    <w:p>
+      <w:pPr>
+        <w:rPr>
+          <w:lang w:val="en-US"/>
+        </w:rPr>
+      </w:pPr>
+      <w:r>
+        <w:rPr>
+          <w:lang w:val="en-US"/>
+        </w:rPr>
+        <w:t xml:space="preserve">        }</w:t>
+      </w:r>
+    </w:p>
+    <w:p>
+      <w:pPr>
+        <w:rPr>
+          <w:lang w:val="en-US"/>
+        </w:rPr>
+      </w:pPr>
+      <w:r>
+        <w:rPr>
+          <w:lang w:val="en-US"/>
+        </w:rPr>
+        <w:t xml:space="preserve">    }</w:t>
+      </w:r>
+    </w:p>
+    <w:p>
+      <w:pPr>
+        <w:rPr>
+          <w:lang w:val="en-US"/>
+        </w:rPr>
+      </w:pPr>
+    </w:p>
+    <w:p>
+      <w:pPr>
+        <w:rPr>
+          <w:lang w:val="en-US"/>
+        </w:rPr>
+      </w:pPr>
+      <w:r>
+        <w:rPr>
+          <w:lang w:val="en-US"/>
+        </w:rPr>
+        <w:t xml:space="preserve">    return connect(mapStateToProps, mapDispatchToProps)(TodoContainer)</w:t>
       </w:r>
     </w:p>
     <w:sectPr>
@@ -2083,7 +2394,7 @@
 </file>
 
 <file path=word/numbering.xml><?xml version="1.0" encoding="utf-8"?>
-<w:numbering xmlns:wpc="http://schemas.microsoft.com/office/word/2010/wordprocessingCanvas" xmlns:cx="http://schemas.microsoft.com/office/drawing/2014/chartex" xmlns:cx1="http://schemas.microsoft.com/office/drawing/2015/9/8/chartex" xmlns:cx2="http://schemas.microsoft.com/office/drawing/2015/10/21/chartex" xmlns:cx3="http://schemas.microsoft.com/office/drawing/2016/5/9/chartex" xmlns:cx4="http://schemas.microsoft.com/office/drawing/2016/5/10/chartex" xmlns:cx5="http://schemas.microsoft.com/office/drawing/2016/5/11/chartex" xmlns:cx6="http://schemas.microsoft.com/office/drawing/2016/5/12/chartex" xmlns:cx7="http://schemas.microsoft.com/office/drawing/2016/5/13/chartex" xmlns:cx8="http://schemas.microsoft.com/office/drawing/2016/5/14/chartex" xmlns:mc="http://schemas.openxmlformats.org/markup-compatibility/2006" xmlns:aink="http://schemas.microsoft.com/office/drawing/2016/ink" xmlns:am3d="http://schemas.microsoft.com/office/drawing/2017/model3d" xmlns:o="urn:schemas-microsoft-com:office:office" xmlns:r="http://schemas.openxmlformats.org/officeDocument/2006/relationships" xmlns:m="http://schemas.openxmlformats.org/officeDocument/2006/math" xmlns:v="urn:schemas-microsoft-com:vml" xmlns:wp14="http://schemas.microsoft.com/office/word/2010/wordprocessingDrawing" xmlns:wp="http://schemas.openxmlformats.org/drawingml/2006/wordprocessingDrawing" xmlns:w10="urn:schemas-microsoft-com:office:word" xmlns:w="http://schemas.openxmlformats.org/wordprocessingml/2006/main" xmlns:w14="http://schemas.microsoft.com/office/word/2010/wordml" xmlns:w15="http://schemas.microsoft.com/office/word/2012/wordml" xmlns:w16cex="http://schemas.microsoft.com/office/word/2018/wordml/cex" xmlns:w16cid="http://schemas.microsoft.com/office/word/2016/wordml/cid" xmlns:w16="http://schemas.microsoft.com/office/word/2018/wordml" xmlns:w16se="http://schemas.microsoft.com/office/word/2015/wordml/symex" xmlns:wpg="http://schemas.microsoft.com/office/word/2010/wordprocessingGroup" xmlns:wpi="http://schemas.microsoft.com/office/word/2010/wordprocessingInk" xmlns:wne="http://schemas.microsoft.com/office/word/2006/wordml" xmlns:wps="http://schemas.microsoft.com/office/word/2010/wordprocessingShape" mc:Ignorable="w14 w15 w16se w16cid w16 w16cex wp14">
+<w:numbering xmlns:wpc="http://schemas.microsoft.com/office/word/2010/wordprocessingCanvas" xmlns:cx="http://schemas.microsoft.com/office/drawing/2014/chartex" xmlns:cx1="http://schemas.microsoft.com/office/drawing/2015/9/8/chartex" xmlns:cx2="http://schemas.microsoft.com/office/drawing/2015/10/21/chartex" xmlns:cx3="http://schemas.microsoft.com/office/drawing/2016/5/9/chartex" xmlns:cx4="http://schemas.microsoft.com/office/drawing/2016/5/10/chartex" xmlns:cx5="http://schemas.microsoft.com/office/drawing/2016/5/11/chartex" xmlns:cx6="http://schemas.microsoft.com/office/drawing/2016/5/12/chartex" xmlns:cx7="http://schemas.microsoft.com/office/drawing/2016/5/13/chartex" xmlns:cx8="http://schemas.microsoft.com/office/drawing/2016/5/14/chartex" xmlns:mc="http://schemas.openxmlformats.org/markup-compatibility/2006" xmlns:aink="http://schemas.microsoft.com/office/drawing/2016/ink" xmlns:am3d="http://schemas.microsoft.com/office/drawing/2017/model3d" xmlns:o="urn:schemas-microsoft-com:office:office" xmlns:r="http://schemas.openxmlformats.org/officeDocument/2006/relationships" xmlns:m="http://schemas.openxmlformats.org/officeDocument/2006/math" xmlns:v="urn:schemas-microsoft-com:vml" xmlns:wp14="http://schemas.microsoft.com/office/word/2010/wordprocessingDrawing" xmlns:wp="http://schemas.openxmlformats.org/drawingml/2006/wordprocessingDrawing" xmlns:w10="urn:schemas-microsoft-com:office:word" xmlns:w="http://schemas.openxmlformats.org/wordprocessingml/2006/main" xmlns:w14="http://schemas.microsoft.com/office/word/2010/wordml" xmlns:w15="http://schemas.microsoft.com/office/word/2012/wordml" xmlns:w16cex="http://schemas.microsoft.com/office/word/2018/wordml/cex" xmlns:w16cid="http://schemas.microsoft.com/office/word/2016/wordml/cid" xmlns:w16="http://schemas.microsoft.com/office/word/2018/wordml" xmlns:w16sdtdh="http://schemas.microsoft.com/office/word/2020/wordml/sdtdatahash" xmlns:w16se="http://schemas.microsoft.com/office/word/2015/wordml/symex" xmlns:wpg="http://schemas.microsoft.com/office/word/2010/wordprocessingGroup" xmlns:wpi="http://schemas.microsoft.com/office/word/2010/wordprocessingInk" xmlns:wne="http://schemas.microsoft.com/office/word/2006/wordml" xmlns:wps="http://schemas.microsoft.com/office/word/2010/wordprocessingShape" mc:Ignorable="w14 w15 w16se w16cid w16 w16cex w16sdtdh wp14">
   <w:abstractNum w:abstractNumId="0" w15:restartNumberingAfterBreak="0">
     <w:nsid w:val="62081EFB"/>
     <w:multiLevelType w:val="hybridMultilevel"/>
@@ -2436,7 +2747,7 @@
 </file>
 
 <file path=word/styles.xml><?xml version="1.0" encoding="utf-8"?>
-<w:styles xmlns:mc="http://schemas.openxmlformats.org/markup-compatibility/2006" xmlns:r="http://schemas.openxmlformats.org/officeDocument/2006/relationships" xmlns:w="http://schemas.openxmlformats.org/wordprocessingml/2006/main" xmlns:w14="http://schemas.microsoft.com/office/word/2010/wordml" xmlns:w15="http://schemas.microsoft.com/office/word/2012/wordml" xmlns:w16cex="http://schemas.microsoft.com/office/word/2018/wordml/cex" xmlns:w16cid="http://schemas.microsoft.com/office/word/2016/wordml/cid" xmlns:w16="http://schemas.microsoft.com/office/word/2018/wordml" xmlns:w16se="http://schemas.microsoft.com/office/word/2015/wordml/symex" mc:Ignorable="w14 w15 w16se w16cid w16 w16cex">
+<w:styles xmlns:mc="http://schemas.openxmlformats.org/markup-compatibility/2006" xmlns:r="http://schemas.openxmlformats.org/officeDocument/2006/relationships" xmlns:w="http://schemas.openxmlformats.org/wordprocessingml/2006/main" xmlns:w14="http://schemas.microsoft.com/office/word/2010/wordml" xmlns:w15="http://schemas.microsoft.com/office/word/2012/wordml" xmlns:w16cex="http://schemas.microsoft.com/office/word/2018/wordml/cex" xmlns:w16cid="http://schemas.microsoft.com/office/word/2016/wordml/cid" xmlns:w16="http://schemas.microsoft.com/office/word/2018/wordml" xmlns:w16sdtdh="http://schemas.microsoft.com/office/word/2020/wordml/sdtdatahash" xmlns:w16se="http://schemas.microsoft.com/office/word/2015/wordml/symex" mc:Ignorable="w14 w15 w16se w16cid w16 w16cex w16sdtdh">
   <w:docDefaults>
     <w:rPrDefault>
       <w:rPr>
@@ -2558,6 +2869,7 @@
     <w:lsdException w:name="HTML Sample" w:semiHidden="1" w:unhideWhenUsed="1"/>
     <w:lsdException w:name="HTML Typewriter" w:semiHidden="1" w:unhideWhenUsed="1"/>
     <w:lsdException w:name="HTML Variable" w:semiHidden="1" w:unhideWhenUsed="1"/>
+    <w:lsdException w:name="Normal Table" w:semiHidden="1" w:unhideWhenUsed="1"/>
     <w:lsdException w:name="annotation subject" w:semiHidden="1" w:unhideWhenUsed="1"/>
     <w:lsdException w:name="No List" w:semiHidden="1" w:unhideWhenUsed="1"/>
     <w:lsdException w:name="Outline List 1" w:semiHidden="1" w:unhideWhenUsed="1"/>
@@ -2604,8 +2916,10 @@
     <w:lsdException w:name="Table Subtle 2" w:semiHidden="1" w:unhideWhenUsed="1"/>
     <w:lsdException w:name="Table Web 1" w:semiHidden="1" w:unhideWhenUsed="1"/>
     <w:lsdException w:name="Table Web 2" w:semiHidden="1" w:unhideWhenUsed="1"/>
+    <w:lsdException w:name="Table Web 3" w:semiHidden="1" w:unhideWhenUsed="1"/>
     <w:lsdException w:name="Balloon Text" w:semiHidden="1" w:unhideWhenUsed="1"/>
     <w:lsdException w:name="Table Grid" w:uiPriority="39"/>
+    <w:lsdException w:name="Table Theme" w:semiHidden="1" w:unhideWhenUsed="1"/>
     <w:lsdException w:name="Placeholder Text" w:semiHidden="1"/>
     <w:lsdException w:name="No Spacing" w:uiPriority="1" w:qFormat="1"/>
     <w:lsdException w:name="Light Shading" w:uiPriority="60"/>
@@ -3306,6 +3620,21 @@
 </file>
 
 <file path=customXml/item1.xml><?xml version="1.0" encoding="utf-8"?>
+<p:properties xmlns:p="http://schemas.microsoft.com/office/2006/metadata/properties" xmlns:xsi="http://www.w3.org/2001/XMLSchema-instance" xmlns:pc="http://schemas.microsoft.com/office/infopath/2007/PartnerControls">
+  <documentManagement/>
+</p:properties>
+</file>
+
+<file path=customXml/item2.xml><?xml version="1.0" encoding="utf-8"?>
+<?mso-contentType ?>
+<FormTemplates xmlns="http://schemas.microsoft.com/sharepoint/v3/contenttype/forms">
+  <Display>DocumentLibraryForm</Display>
+  <Edit>DocumentLibraryForm</Edit>
+  <New>DocumentLibraryForm</New>
+</FormTemplates>
+</file>
+
+<file path=customXml/item3.xml><?xml version="1.0" encoding="utf-8"?>
 <ct:contentTypeSchema xmlns:ct="http://schemas.microsoft.com/office/2006/metadata/contentType" xmlns:ma="http://schemas.microsoft.com/office/2006/metadata/properties/metaAttributes" ct:_="" ma:_="" ma:contentTypeName="Document" ma:contentTypeID="0x010100EFBDA86338B24A4EAD1CEE5BEAA8E0BE" ma:contentTypeVersion="12" ma:contentTypeDescription="Create a new document." ma:contentTypeScope="" ma:versionID="3365b66ec3365339040416e47e22ccac">
   <xsd:schema xmlns:xsd="http://www.w3.org/2001/XMLSchema" xmlns:xs="http://www.w3.org/2001/XMLSchema" xmlns:p="http://schemas.microsoft.com/office/2006/metadata/properties" xmlns:ns3="129b28b3-25ba-4cdf-b070-8ea9bcf2a8c5" xmlns:ns4="d32c9434-00e3-4878-9611-8bf9169fa07f" targetNamespace="http://schemas.microsoft.com/office/2006/metadata/properties" ma:root="true" ma:fieldsID="7c64ba28d7fd669e678d5917075d5142" ns3:_="" ns4:_="">
     <xsd:import namespace="129b28b3-25ba-4cdf-b070-8ea9bcf2a8c5"/>
@@ -3522,22 +3851,24 @@
 </ct:contentTypeSchema>
 </file>
 
-<file path=customXml/item2.xml><?xml version="1.0" encoding="utf-8"?>
-<?mso-contentType ?>
-<FormTemplates xmlns="http://schemas.microsoft.com/sharepoint/v3/contenttype/forms">
-  <Display>DocumentLibraryForm</Display>
-  <Edit>DocumentLibraryForm</Edit>
-  <New>DocumentLibraryForm</New>
-</FormTemplates>
+<file path=customXml/itemProps1.xml><?xml version="1.0" encoding="utf-8"?>
+<ds:datastoreItem xmlns:ds="http://schemas.openxmlformats.org/officeDocument/2006/customXml" ds:itemID="{6E92D61D-9D64-4694-A47C-EE5D2CEE9743}">
+  <ds:schemaRefs>
+    <ds:schemaRef ds:uri="http://schemas.microsoft.com/office/2006/metadata/properties"/>
+    <ds:schemaRef ds:uri="http://schemas.microsoft.com/office/infopath/2007/PartnerControls"/>
+  </ds:schemaRefs>
+</ds:datastoreItem>
 </file>
 
-<file path=customXml/item3.xml><?xml version="1.0" encoding="utf-8"?>
-<p:properties xmlns:p="http://schemas.microsoft.com/office/2006/metadata/properties" xmlns:xsi="http://www.w3.org/2001/XMLSchema-instance" xmlns:pc="http://schemas.microsoft.com/office/infopath/2007/PartnerControls">
-  <documentManagement/>
-</p:properties>
+<file path=customXml/itemProps2.xml><?xml version="1.0" encoding="utf-8"?>
+<ds:datastoreItem xmlns:ds="http://schemas.openxmlformats.org/officeDocument/2006/customXml" ds:itemID="{B2302B82-0DFF-4ABC-83F2-3F16E1B45792}">
+  <ds:schemaRefs>
+    <ds:schemaRef ds:uri="http://schemas.microsoft.com/sharepoint/v3/contenttype/forms"/>
+  </ds:schemaRefs>
+</ds:datastoreItem>
 </file>
 
-<file path=customXml/itemProps1.xml><?xml version="1.0" encoding="utf-8"?>
+<file path=customXml/itemProps3.xml><?xml version="1.0" encoding="utf-8"?>
 <ds:datastoreItem xmlns:ds="http://schemas.openxmlformats.org/officeDocument/2006/customXml" ds:itemID="{85F61CDB-2376-4A6D-A444-8EFC2595F35A}">
   <ds:schemaRefs>
     <ds:schemaRef ds:uri="http://schemas.microsoft.com/office/2006/metadata/contentType"/>
@@ -3554,29 +3885,4 @@
     <ds:schemaRef ds:uri="http://schemas.microsoft.com/internal/obd"/>
   </ds:schemaRefs>
 </ds:datastoreItem>
-</file>
-
-<file path=customXml/itemProps2.xml><?xml version="1.0" encoding="utf-8"?>
-<ds:datastoreItem xmlns:ds="http://schemas.openxmlformats.org/officeDocument/2006/customXml" ds:itemID="{B2302B82-0DFF-4ABC-83F2-3F16E1B45792}">
-  <ds:schemaRefs>
-    <ds:schemaRef ds:uri="http://schemas.microsoft.com/sharepoint/v3/contenttype/forms"/>
-  </ds:schemaRefs>
-</ds:datastoreItem>
-</file>
-
-<file path=customXml/itemProps3.xml><?xml version="1.0" encoding="utf-8"?>
-<ds:datastoreItem xmlns:ds="http://schemas.openxmlformats.org/officeDocument/2006/customXml" ds:itemID="{6E92D61D-9D64-4694-A47C-EE5D2CEE9743}">
-  <ds:schemaRefs>
-    <ds:schemaRef ds:uri="http://schemas.microsoft.com/office/infopath/2007/PartnerControls"/>
-    <ds:schemaRef ds:uri="d32c9434-00e3-4878-9611-8bf9169fa07f"/>
-    <ds:schemaRef ds:uri="http://purl.org/dc/elements/1.1/"/>
-    <ds:schemaRef ds:uri="http://purl.org/dc/dcmitype/"/>
-    <ds:schemaRef ds:uri="http://schemas.microsoft.com/office/2006/metadata/properties"/>
-    <ds:schemaRef ds:uri="http://schemas.microsoft.com/office/2006/documentManagement/types"/>
-    <ds:schemaRef ds:uri="129b28b3-25ba-4cdf-b070-8ea9bcf2a8c5"/>
-    <ds:schemaRef ds:uri="http://schemas.openxmlformats.org/package/2006/metadata/core-properties"/>
-    <ds:schemaRef ds:uri="http://www.w3.org/XML/1998/namespace"/>
-    <ds:schemaRef ds:uri="http://purl.org/dc/terms/"/>
-  </ds:schemaRefs>
-</ds:datastoreItem>
 </file>
</xml_diff>

<commit_message>
done with saving a comment under a todo
</commit_message>
<xml_diff>
--- a/2021 - React Developer Program - React case.docx
+++ b/2021 - React Developer Program - React case.docx
@@ -27,7 +27,21 @@
         <w:rPr>
           <w:lang w:val="en-US"/>
         </w:rPr>
-        <w:t>Case: Create a todo application</w:t>
+        <w:t xml:space="preserve">Case: Create a </w:t>
+      </w:r>
+      <w:proofErr w:type="spellStart"/>
+      <w:r>
+        <w:rPr>
+          <w:lang w:val="en-US"/>
+        </w:rPr>
+        <w:t>todo</w:t>
+      </w:r>
+      <w:proofErr w:type="spellEnd"/>
+      <w:r>
+        <w:rPr>
+          <w:lang w:val="en-US"/>
+        </w:rPr>
+        <w:t xml:space="preserve"> application</w:t>
       </w:r>
     </w:p>
     <w:p>
@@ -46,7 +60,28 @@
         <w:rPr>
           <w:lang w:val="en-US"/>
         </w:rPr>
-        <w:t>we’ll make a todo app</w:t>
+        <w:t xml:space="preserve">we’ll make a </w:t>
+      </w:r>
+      <w:proofErr w:type="spellStart"/>
+      <w:r>
+        <w:rPr>
+          <w:lang w:val="en-US"/>
+        </w:rPr>
+        <w:t>todo</w:t>
+      </w:r>
+      <w:proofErr w:type="spellEnd"/>
+      <w:r>
+        <w:rPr>
+          <w:lang w:val="en-US"/>
+        </w:rPr>
+        <w:t xml:space="preserve"> </w:t>
+      </w:r>
+      <w:proofErr w:type="gramStart"/>
+      <w:r>
+        <w:rPr>
+          <w:lang w:val="en-US"/>
+        </w:rPr>
+        <w:t>app</w:t>
       </w:r>
       <w:r>
         <w:rPr>
@@ -60,6 +95,7 @@
         </w:rPr>
         <w:t xml:space="preserve"> </w:t>
       </w:r>
+      <w:proofErr w:type="gramEnd"/>
     </w:p>
     <w:p>
       <w:pPr>
@@ -176,7 +212,35 @@
         <w:rPr>
           <w:lang w:val="en-US"/>
         </w:rPr>
-        <w:t>The app has multiple lists to put todos in. The default list is called ‘Inbox’. This list cannot be deleted and is always the top list. I should be able to create as many lists for todos as I want.</w:t>
+        <w:t xml:space="preserve">The app has multiple lists to put </w:t>
+      </w:r>
+      <w:proofErr w:type="spellStart"/>
+      <w:r>
+        <w:rPr>
+          <w:lang w:val="en-US"/>
+        </w:rPr>
+        <w:t>todos</w:t>
+      </w:r>
+      <w:proofErr w:type="spellEnd"/>
+      <w:r>
+        <w:rPr>
+          <w:lang w:val="en-US"/>
+        </w:rPr>
+        <w:t xml:space="preserve"> in. The default list is called ‘Inbox’. This list cannot be deleted and is always the top list. I should be able to create as many lists for </w:t>
+      </w:r>
+      <w:proofErr w:type="spellStart"/>
+      <w:r>
+        <w:rPr>
+          <w:lang w:val="en-US"/>
+        </w:rPr>
+        <w:t>todos</w:t>
+      </w:r>
+      <w:proofErr w:type="spellEnd"/>
+      <w:r>
+        <w:rPr>
+          <w:lang w:val="en-US"/>
+        </w:rPr>
+        <w:t xml:space="preserve"> as I want.</w:t>
       </w:r>
       <w:r>
         <w:rPr>
@@ -231,7 +295,21 @@
         <w:rPr>
           <w:lang w:val="en-US"/>
         </w:rPr>
-        <w:t>interface IList has already been provided</w:t>
+        <w:t xml:space="preserve">interface </w:t>
+      </w:r>
+      <w:proofErr w:type="spellStart"/>
+      <w:r>
+        <w:rPr>
+          <w:lang w:val="en-US"/>
+        </w:rPr>
+        <w:t>IList</w:t>
+      </w:r>
+      <w:proofErr w:type="spellEnd"/>
+      <w:r>
+        <w:rPr>
+          <w:lang w:val="en-US"/>
+        </w:rPr>
+        <w:t xml:space="preserve"> has already been provided</w:t>
       </w:r>
       <w:r>
         <w:rPr>
@@ -357,8 +435,16 @@
         <w:rPr>
           <w:lang w:val="en-US"/>
         </w:rPr>
-        <w:t>: boolean</w:t>
-      </w:r>
+        <w:t xml:space="preserve">: </w:t>
+      </w:r>
+      <w:proofErr w:type="spellStart"/>
+      <w:r>
+        <w:rPr>
+          <w:lang w:val="en-US"/>
+        </w:rPr>
+        <w:t>boolean</w:t>
+      </w:r>
+      <w:proofErr w:type="spellEnd"/>
     </w:p>
     <w:p>
       <w:pPr>
@@ -367,43 +453,109 @@
           <w:lang w:val="en-US"/>
         </w:rPr>
       </w:pPr>
+      <w:proofErr w:type="spellStart"/>
       <w:r>
         <w:rPr>
           <w:lang w:val="en-US"/>
         </w:rPr>
         <w:t>Todos</w:t>
       </w:r>
-    </w:p>
-    <w:p>
-      <w:pPr>
-        <w:rPr>
-          <w:lang w:val="en-US"/>
-        </w:rPr>
-      </w:pPr>
-      <w:r>
-        <w:rPr>
-          <w:lang w:val="en-US"/>
-        </w:rPr>
-        <w:t xml:space="preserve">A todo is a task that I want to complete. </w:t>
-      </w:r>
-      <w:r>
-        <w:rPr>
-          <w:lang w:val="en-US"/>
-        </w:rPr>
-        <w:t>Todos are always in a list, and a list can have 0 or more todos.</w:t>
-      </w:r>
-    </w:p>
-    <w:p>
-      <w:pPr>
-        <w:rPr>
-          <w:lang w:val="en-US"/>
-        </w:rPr>
-      </w:pPr>
-      <w:r>
-        <w:rPr>
-          <w:lang w:val="en-US"/>
-        </w:rPr>
-        <w:t>A todo has the following properties (an interface ITodo has already been provided in the starter project)</w:t>
+      <w:proofErr w:type="spellEnd"/>
+    </w:p>
+    <w:p>
+      <w:pPr>
+        <w:rPr>
+          <w:lang w:val="en-US"/>
+        </w:rPr>
+      </w:pPr>
+      <w:r>
+        <w:rPr>
+          <w:lang w:val="en-US"/>
+        </w:rPr>
+        <w:t xml:space="preserve">A </w:t>
+      </w:r>
+      <w:proofErr w:type="spellStart"/>
+      <w:r>
+        <w:rPr>
+          <w:lang w:val="en-US"/>
+        </w:rPr>
+        <w:t>todo</w:t>
+      </w:r>
+      <w:proofErr w:type="spellEnd"/>
+      <w:r>
+        <w:rPr>
+          <w:lang w:val="en-US"/>
+        </w:rPr>
+        <w:t xml:space="preserve"> is a task that I want to complete. </w:t>
+      </w:r>
+      <w:proofErr w:type="spellStart"/>
+      <w:r>
+        <w:rPr>
+          <w:lang w:val="en-US"/>
+        </w:rPr>
+        <w:t>Todos</w:t>
+      </w:r>
+      <w:proofErr w:type="spellEnd"/>
+      <w:r>
+        <w:rPr>
+          <w:lang w:val="en-US"/>
+        </w:rPr>
+        <w:t xml:space="preserve"> are always in a list, and a list can have 0 or more </w:t>
+      </w:r>
+      <w:proofErr w:type="spellStart"/>
+      <w:r>
+        <w:rPr>
+          <w:lang w:val="en-US"/>
+        </w:rPr>
+        <w:t>todos</w:t>
+      </w:r>
+      <w:proofErr w:type="spellEnd"/>
+      <w:r>
+        <w:rPr>
+          <w:lang w:val="en-US"/>
+        </w:rPr>
+        <w:t>.</w:t>
+      </w:r>
+    </w:p>
+    <w:p>
+      <w:pPr>
+        <w:rPr>
+          <w:lang w:val="en-US"/>
+        </w:rPr>
+      </w:pPr>
+      <w:r>
+        <w:rPr>
+          <w:lang w:val="en-US"/>
+        </w:rPr>
+        <w:t xml:space="preserve">A </w:t>
+      </w:r>
+      <w:proofErr w:type="spellStart"/>
+      <w:r>
+        <w:rPr>
+          <w:lang w:val="en-US"/>
+        </w:rPr>
+        <w:t>todo</w:t>
+      </w:r>
+      <w:proofErr w:type="spellEnd"/>
+      <w:r>
+        <w:rPr>
+          <w:lang w:val="en-US"/>
+        </w:rPr>
+        <w:t xml:space="preserve"> has the following properties (an interface </w:t>
+      </w:r>
+      <w:proofErr w:type="spellStart"/>
+      <w:r>
+        <w:rPr>
+          <w:lang w:val="en-US"/>
+        </w:rPr>
+        <w:t>ITodo</w:t>
+      </w:r>
+      <w:proofErr w:type="spellEnd"/>
+      <w:r>
+        <w:rPr>
+          <w:lang w:val="en-US"/>
+        </w:rPr>
+        <w:t xml:space="preserve"> has already been provided in the starter project)</w:t>
       </w:r>
     </w:p>
     <w:p>
@@ -488,7 +640,21 @@
           <w:lang w:val="en-US"/>
         </w:rPr>
         <w:lastRenderedPageBreak/>
-        <w:t>Parent todo id (optional)</w:t>
+        <w:t xml:space="preserve">Parent </w:t>
+      </w:r>
+      <w:proofErr w:type="spellStart"/>
+      <w:r>
+        <w:rPr>
+          <w:lang w:val="en-US"/>
+        </w:rPr>
+        <w:t>todo</w:t>
+      </w:r>
+      <w:proofErr w:type="spellEnd"/>
+      <w:r>
+        <w:rPr>
+          <w:lang w:val="en-US"/>
+        </w:rPr>
+        <w:t xml:space="preserve"> id (optional)</w:t>
       </w:r>
       <w:r>
         <w:rPr>
@@ -620,8 +786,16 @@
         <w:rPr>
           <w:lang w:val="en-US"/>
         </w:rPr>
-        <w:t xml:space="preserve"> enum</w:t>
-      </w:r>
+        <w:t xml:space="preserve"> </w:t>
+      </w:r>
+      <w:proofErr w:type="spellStart"/>
+      <w:r>
+        <w:rPr>
+          <w:lang w:val="en-US"/>
+        </w:rPr>
+        <w:t>enum</w:t>
+      </w:r>
+      <w:proofErr w:type="spellEnd"/>
     </w:p>
     <w:p>
       <w:pPr>
@@ -650,7 +824,14 @@
         <w:rPr>
           <w:lang w:val="en-US"/>
         </w:rPr>
-        <w:t xml:space="preserve"> ITag</w:t>
+        <w:t xml:space="preserve"> </w:t>
+      </w:r>
+      <w:proofErr w:type="spellStart"/>
+      <w:r>
+        <w:rPr>
+          <w:lang w:val="en-US"/>
+        </w:rPr>
+        <w:t>ITag</w:t>
       </w:r>
       <w:r>
         <w:rPr>
@@ -658,6 +839,7 @@
         </w:rPr>
         <w:t>’s</w:t>
       </w:r>
+      <w:proofErr w:type="spellEnd"/>
     </w:p>
     <w:p>
       <w:pPr>
@@ -686,8 +868,16 @@
         <w:rPr>
           <w:lang w:val="en-US"/>
         </w:rPr>
-        <w:t xml:space="preserve"> boolean</w:t>
-      </w:r>
+        <w:t xml:space="preserve"> </w:t>
+      </w:r>
+      <w:proofErr w:type="spellStart"/>
+      <w:r>
+        <w:rPr>
+          <w:lang w:val="en-US"/>
+        </w:rPr>
+        <w:t>boolean</w:t>
+      </w:r>
+      <w:proofErr w:type="spellEnd"/>
     </w:p>
     <w:p>
       <w:pPr>
@@ -700,12 +890,14 @@
           <w:lang w:val="en-US"/>
         </w:rPr>
       </w:pPr>
+      <w:proofErr w:type="spellStart"/>
       <w:r>
         <w:rPr>
           <w:lang w:val="en-US"/>
         </w:rPr>
         <w:t>Completed_on</w:t>
       </w:r>
+      <w:proofErr w:type="spellEnd"/>
       <w:r>
         <w:rPr>
           <w:lang w:val="en-US"/>
@@ -741,7 +933,35 @@
         <w:rPr>
           <w:lang w:val="en-US"/>
         </w:rPr>
-        <w:t>A todo can be nested under another todo.</w:t>
+        <w:t xml:space="preserve">A </w:t>
+      </w:r>
+      <w:proofErr w:type="spellStart"/>
+      <w:r>
+        <w:rPr>
+          <w:lang w:val="en-US"/>
+        </w:rPr>
+        <w:t>todo</w:t>
+      </w:r>
+      <w:proofErr w:type="spellEnd"/>
+      <w:r>
+        <w:rPr>
+          <w:lang w:val="en-US"/>
+        </w:rPr>
+        <w:t xml:space="preserve"> can be nested under another </w:t>
+      </w:r>
+      <w:proofErr w:type="spellStart"/>
+      <w:r>
+        <w:rPr>
+          <w:lang w:val="en-US"/>
+        </w:rPr>
+        <w:t>todo</w:t>
+      </w:r>
+      <w:proofErr w:type="spellEnd"/>
+      <w:r>
+        <w:rPr>
+          <w:lang w:val="en-US"/>
+        </w:rPr>
+        <w:t>.</w:t>
       </w:r>
       <w:r>
         <w:rPr>
@@ -753,7 +973,21 @@
         <w:rPr>
           <w:lang w:val="en-US"/>
         </w:rPr>
-        <w:t xml:space="preserve"> It has a due date which is optional. If there is a due date, and it is in the past, the text of the todo should become red.</w:t>
+        <w:t xml:space="preserve"> It has a due date which is optional. If there is a due date, and it is in the past, the text of the </w:t>
+      </w:r>
+      <w:proofErr w:type="spellStart"/>
+      <w:r>
+        <w:rPr>
+          <w:lang w:val="en-US"/>
+        </w:rPr>
+        <w:t>todo</w:t>
+      </w:r>
+      <w:proofErr w:type="spellEnd"/>
+      <w:r>
+        <w:rPr>
+          <w:lang w:val="en-US"/>
+        </w:rPr>
+        <w:t xml:space="preserve"> should become red.</w:t>
       </w:r>
     </w:p>
     <w:p>
@@ -780,7 +1014,21 @@
         <w:rPr>
           <w:lang w:val="en-US"/>
         </w:rPr>
-        <w:t xml:space="preserve">Note that a todo can have tags, this entity has not been provided in the started files. You should create the model for </w:t>
+        <w:t xml:space="preserve">Note that a </w:t>
+      </w:r>
+      <w:proofErr w:type="spellStart"/>
+      <w:r>
+        <w:rPr>
+          <w:lang w:val="en-US"/>
+        </w:rPr>
+        <w:t>todo</w:t>
+      </w:r>
+      <w:proofErr w:type="spellEnd"/>
+      <w:r>
+        <w:rPr>
+          <w:lang w:val="en-US"/>
+        </w:rPr>
+        <w:t xml:space="preserve"> can have tags, this entity has not been provided in the started files. You should create the model for </w:t>
       </w:r>
       <w:r>
         <w:rPr>
@@ -804,7 +1052,21 @@
         <w:rPr>
           <w:lang w:val="en-US"/>
         </w:rPr>
-        <w:t xml:space="preserve"> to todos </w:t>
+        <w:t xml:space="preserve"> to </w:t>
+      </w:r>
+      <w:proofErr w:type="spellStart"/>
+      <w:r>
+        <w:rPr>
+          <w:lang w:val="en-US"/>
+        </w:rPr>
+        <w:t>todos</w:t>
+      </w:r>
+      <w:proofErr w:type="spellEnd"/>
+      <w:r>
+        <w:rPr>
+          <w:lang w:val="en-US"/>
+        </w:rPr>
+        <w:t xml:space="preserve"> </w:t>
       </w:r>
       <w:r>
         <w:rPr>
@@ -984,7 +1246,21 @@
         <w:rPr>
           <w:lang w:val="en-US"/>
         </w:rPr>
-        <w:t>I should be able to create, read, update and delete a list</w:t>
+        <w:t xml:space="preserve">I should be able to create, read, </w:t>
+      </w:r>
+      <w:proofErr w:type="gramStart"/>
+      <w:r>
+        <w:rPr>
+          <w:lang w:val="en-US"/>
+        </w:rPr>
+        <w:t>update</w:t>
+      </w:r>
+      <w:proofErr w:type="gramEnd"/>
+      <w:r>
+        <w:rPr>
+          <w:lang w:val="en-US"/>
+        </w:rPr>
+        <w:t xml:space="preserve"> and delete a list</w:t>
       </w:r>
     </w:p>
     <w:p>
@@ -1030,7 +1306,21 @@
         <w:rPr>
           <w:lang w:val="en-US"/>
         </w:rPr>
-        <w:t xml:space="preserve">able to activate a list, so I can see and work with its todos. </w:t>
+        <w:t xml:space="preserve">able to activate a list, so I can see and work with its </w:t>
+      </w:r>
+      <w:proofErr w:type="spellStart"/>
+      <w:r>
+        <w:rPr>
+          <w:lang w:val="en-US"/>
+        </w:rPr>
+        <w:t>todos</w:t>
+      </w:r>
+      <w:proofErr w:type="spellEnd"/>
+      <w:r>
+        <w:rPr>
+          <w:lang w:val="en-US"/>
+        </w:rPr>
+        <w:t xml:space="preserve">. </w:t>
       </w:r>
     </w:p>
     <w:p>
@@ -1101,6 +1391,7 @@
           <w:lang w:val="en-US"/>
         </w:rPr>
       </w:pPr>
+      <w:proofErr w:type="spellStart"/>
       <w:r>
         <w:rPr>
           <w:b/>
@@ -1109,6 +1400,7 @@
         </w:rPr>
         <w:t>Todo</w:t>
       </w:r>
+      <w:proofErr w:type="spellEnd"/>
     </w:p>
     <w:p>
       <w:pPr>
@@ -1127,8 +1419,30 @@
         <w:rPr>
           <w:lang w:val="en-US"/>
         </w:rPr>
-        <w:t>I should be able to create, read, update and delete a todo</w:t>
-      </w:r>
+        <w:t xml:space="preserve">I should be able to create, read, </w:t>
+      </w:r>
+      <w:proofErr w:type="gramStart"/>
+      <w:r>
+        <w:rPr>
+          <w:lang w:val="en-US"/>
+        </w:rPr>
+        <w:t>update</w:t>
+      </w:r>
+      <w:proofErr w:type="gramEnd"/>
+      <w:r>
+        <w:rPr>
+          <w:lang w:val="en-US"/>
+        </w:rPr>
+        <w:t xml:space="preserve"> and delete a </w:t>
+      </w:r>
+      <w:proofErr w:type="spellStart"/>
+      <w:r>
+        <w:rPr>
+          <w:lang w:val="en-US"/>
+        </w:rPr>
+        <w:t>todo</w:t>
+      </w:r>
+      <w:proofErr w:type="spellEnd"/>
     </w:p>
     <w:p>
       <w:pPr>
@@ -1163,8 +1477,16 @@
         <w:rPr>
           <w:lang w:val="en-US"/>
         </w:rPr>
-        <w:t xml:space="preserve"> tags to a todo</w:t>
-      </w:r>
+        <w:t xml:space="preserve"> tags to a </w:t>
+      </w:r>
+      <w:proofErr w:type="spellStart"/>
+      <w:r>
+        <w:rPr>
+          <w:lang w:val="en-US"/>
+        </w:rPr>
+        <w:t>todo</w:t>
+      </w:r>
+      <w:proofErr w:type="spellEnd"/>
     </w:p>
     <w:p>
       <w:pPr>
@@ -1181,7 +1503,21 @@
         <w:rPr>
           <w:lang w:val="en-US"/>
         </w:rPr>
-        <w:t>I should be able to reorder todos using up and down arrow</w:t>
+        <w:t xml:space="preserve">I should be able to reorder </w:t>
+      </w:r>
+      <w:proofErr w:type="spellStart"/>
+      <w:r>
+        <w:rPr>
+          <w:lang w:val="en-US"/>
+        </w:rPr>
+        <w:t>todos</w:t>
+      </w:r>
+      <w:proofErr w:type="spellEnd"/>
+      <w:r>
+        <w:rPr>
+          <w:lang w:val="en-US"/>
+        </w:rPr>
+        <w:t xml:space="preserve"> using up and down arrow</w:t>
       </w:r>
       <w:r>
         <w:rPr>
@@ -1205,7 +1541,35 @@
         <w:rPr>
           <w:lang w:val="en-US"/>
         </w:rPr>
-        <w:t>I should be able to nest a todo under the todo above it using a right arrow icon</w:t>
+        <w:t xml:space="preserve">I should be able to nest a </w:t>
+      </w:r>
+      <w:proofErr w:type="spellStart"/>
+      <w:r>
+        <w:rPr>
+          <w:lang w:val="en-US"/>
+        </w:rPr>
+        <w:t>todo</w:t>
+      </w:r>
+      <w:proofErr w:type="spellEnd"/>
+      <w:r>
+        <w:rPr>
+          <w:lang w:val="en-US"/>
+        </w:rPr>
+        <w:t xml:space="preserve"> under the </w:t>
+      </w:r>
+      <w:proofErr w:type="spellStart"/>
+      <w:r>
+        <w:rPr>
+          <w:lang w:val="en-US"/>
+        </w:rPr>
+        <w:t>todo</w:t>
+      </w:r>
+      <w:proofErr w:type="spellEnd"/>
+      <w:r>
+        <w:rPr>
+          <w:lang w:val="en-US"/>
+        </w:rPr>
+        <w:t xml:space="preserve"> above it using a right arrow icon</w:t>
       </w:r>
     </w:p>
     <w:p>
@@ -1223,7 +1587,21 @@
         <w:rPr>
           <w:lang w:val="en-US"/>
         </w:rPr>
-        <w:t>I should be able to unnest a todo using a left arrow icon</w:t>
+        <w:t xml:space="preserve">I should be able to unnest a </w:t>
+      </w:r>
+      <w:proofErr w:type="spellStart"/>
+      <w:r>
+        <w:rPr>
+          <w:lang w:val="en-US"/>
+        </w:rPr>
+        <w:t>todo</w:t>
+      </w:r>
+      <w:proofErr w:type="spellEnd"/>
+      <w:r>
+        <w:rPr>
+          <w:lang w:val="en-US"/>
+        </w:rPr>
+        <w:t xml:space="preserve"> using a left arrow icon</w:t>
       </w:r>
     </w:p>
     <w:p>
@@ -1260,7 +1638,21 @@
         <w:rPr>
           <w:lang w:val="en-US"/>
         </w:rPr>
-        <w:t>I should be able to create, read, update and delete a tag</w:t>
+        <w:t xml:space="preserve">I should be able to create, read, </w:t>
+      </w:r>
+      <w:proofErr w:type="gramStart"/>
+      <w:r>
+        <w:rPr>
+          <w:lang w:val="en-US"/>
+        </w:rPr>
+        <w:t>update</w:t>
+      </w:r>
+      <w:proofErr w:type="gramEnd"/>
+      <w:r>
+        <w:rPr>
+          <w:lang w:val="en-US"/>
+        </w:rPr>
+        <w:t xml:space="preserve"> and delete a tag</w:t>
       </w:r>
     </w:p>
     <w:p>
@@ -1403,7 +1795,21 @@
         <w:rPr>
           <w:lang w:val="en-US"/>
         </w:rPr>
-        <w:t xml:space="preserve">If you have the todo app working, and you still want more, you can pick and choose some ideas below to implement. </w:t>
+        <w:t xml:space="preserve">If you have the </w:t>
+      </w:r>
+      <w:proofErr w:type="spellStart"/>
+      <w:r>
+        <w:rPr>
+          <w:lang w:val="en-US"/>
+        </w:rPr>
+        <w:t>todo</w:t>
+      </w:r>
+      <w:proofErr w:type="spellEnd"/>
+      <w:r>
+        <w:rPr>
+          <w:lang w:val="en-US"/>
+        </w:rPr>
+        <w:t xml:space="preserve"> app working, and you still want more, you can pick and choose some ideas below to implement. </w:t>
       </w:r>
     </w:p>
     <w:p>
@@ -1436,7 +1842,21 @@
         <w:rPr>
           <w:lang w:val="en-US"/>
         </w:rPr>
-        <w:t>browser window and when I reopen it, my todo’s are still around.</w:t>
+        <w:t xml:space="preserve">browser window and when I reopen it, my </w:t>
+      </w:r>
+      <w:proofErr w:type="spellStart"/>
+      <w:r>
+        <w:rPr>
+          <w:lang w:val="en-US"/>
+        </w:rPr>
+        <w:t>todo’s</w:t>
+      </w:r>
+      <w:proofErr w:type="spellEnd"/>
+      <w:r>
+        <w:rPr>
+          <w:lang w:val="en-US"/>
+        </w:rPr>
+        <w:t xml:space="preserve"> are still around.</w:t>
       </w:r>
     </w:p>
     <w:p>
@@ -1501,12 +1921,14 @@
         </w:rPr>
         <w:t xml:space="preserve">should contain all </w:t>
       </w:r>
+      <w:proofErr w:type="spellStart"/>
       <w:r>
         <w:rPr>
           <w:lang w:val="en-US"/>
         </w:rPr>
         <w:t>todos</w:t>
       </w:r>
+      <w:proofErr w:type="spellEnd"/>
       <w:r>
         <w:rPr>
           <w:lang w:val="en-US"/>
@@ -1523,7 +1945,21 @@
         <w:rPr>
           <w:lang w:val="en-US"/>
         </w:rPr>
-        <w:t>, and grouped by date. Todos with a due date in the past should be in a special group called ‘overdue’.</w:t>
+        <w:t xml:space="preserve">, and grouped by date. </w:t>
+      </w:r>
+      <w:proofErr w:type="spellStart"/>
+      <w:r>
+        <w:rPr>
+          <w:lang w:val="en-US"/>
+        </w:rPr>
+        <w:t>Todos</w:t>
+      </w:r>
+      <w:proofErr w:type="spellEnd"/>
+      <w:r>
+        <w:rPr>
+          <w:lang w:val="en-US"/>
+        </w:rPr>
+        <w:t xml:space="preserve"> with a due date in the past should be in a special group called ‘overdue’.</w:t>
       </w:r>
     </w:p>
     <w:p>
@@ -1550,7 +1986,21 @@
         <w:rPr>
           <w:lang w:val="en-US"/>
         </w:rPr>
-        <w:t>Add the functionality to leave comments on a todo. I should be able to reply to comments.</w:t>
+        <w:t xml:space="preserve">Add the functionality to leave comments on a </w:t>
+      </w:r>
+      <w:proofErr w:type="spellStart"/>
+      <w:r>
+        <w:rPr>
+          <w:lang w:val="en-US"/>
+        </w:rPr>
+        <w:t>todo</w:t>
+      </w:r>
+      <w:proofErr w:type="spellEnd"/>
+      <w:r>
+        <w:rPr>
+          <w:lang w:val="en-US"/>
+        </w:rPr>
+        <w:t>. I should be able to reply to comments.</w:t>
       </w:r>
       <w:r>
         <w:rPr>
@@ -1606,12 +2056,14 @@
           <w:lang w:val="en-US"/>
         </w:rPr>
       </w:pPr>
+      <w:proofErr w:type="spellStart"/>
       <w:r>
         <w:rPr>
           <w:lang w:val="en-US"/>
         </w:rPr>
         <w:t>todoId</w:t>
       </w:r>
+      <w:proofErr w:type="spellEnd"/>
       <w:r>
         <w:rPr>
           <w:lang w:val="en-US"/>
@@ -1636,11 +2088,19 @@
           <w:lang w:val="en-US"/>
         </w:rPr>
       </w:pPr>
-      <w:r>
-        <w:rPr>
-          <w:lang w:val="en-US"/>
-        </w:rPr>
-        <w:t>parentCommentId: string</w:t>
+      <w:proofErr w:type="spellStart"/>
+      <w:r>
+        <w:rPr>
+          <w:lang w:val="en-US"/>
+        </w:rPr>
+        <w:t>parentCommentId</w:t>
+      </w:r>
+      <w:proofErr w:type="spellEnd"/>
+      <w:r>
+        <w:rPr>
+          <w:lang w:val="en-US"/>
+        </w:rPr>
+        <w:t>: string</w:t>
       </w:r>
       <w:r>
         <w:rPr>
@@ -1706,8 +2166,30 @@
         <w:rPr>
           <w:lang w:val="en-US"/>
         </w:rPr>
-        <w:t>I should be able to search all todo’s for a simple string. The result list should show the todo’s</w:t>
-      </w:r>
+        <w:t xml:space="preserve">I should be able to search all </w:t>
+      </w:r>
+      <w:proofErr w:type="spellStart"/>
+      <w:r>
+        <w:rPr>
+          <w:lang w:val="en-US"/>
+        </w:rPr>
+        <w:t>todo’s</w:t>
+      </w:r>
+      <w:proofErr w:type="spellEnd"/>
+      <w:r>
+        <w:rPr>
+          <w:lang w:val="en-US"/>
+        </w:rPr>
+        <w:t xml:space="preserve"> for a simple string. The result list should show the </w:t>
+      </w:r>
+      <w:proofErr w:type="spellStart"/>
+      <w:r>
+        <w:rPr>
+          <w:lang w:val="en-US"/>
+        </w:rPr>
+        <w:t>todo’s</w:t>
+      </w:r>
+      <w:proofErr w:type="spellEnd"/>
       <w:r>
         <w:rPr>
           <w:lang w:val="en-US"/>
@@ -1718,13 +2200,55 @@
         <w:rPr>
           <w:lang w:val="en-US"/>
         </w:rPr>
-        <w:t>. Each todo in the search results should show the title, tags</w:t>
-      </w:r>
-      <w:r>
-        <w:rPr>
-          <w:lang w:val="en-US"/>
-        </w:rPr>
-        <w:t>, and list the todo is in. I should be able to complete or edit a todo from this list.</w:t>
+        <w:t xml:space="preserve">. Each </w:t>
+      </w:r>
+      <w:proofErr w:type="spellStart"/>
+      <w:r>
+        <w:rPr>
+          <w:lang w:val="en-US"/>
+        </w:rPr>
+        <w:t>todo</w:t>
+      </w:r>
+      <w:proofErr w:type="spellEnd"/>
+      <w:r>
+        <w:rPr>
+          <w:lang w:val="en-US"/>
+        </w:rPr>
+        <w:t xml:space="preserve"> in the search results should show the title, tags</w:t>
+      </w:r>
+      <w:r>
+        <w:rPr>
+          <w:lang w:val="en-US"/>
+        </w:rPr>
+        <w:t xml:space="preserve">, and list the </w:t>
+      </w:r>
+      <w:proofErr w:type="spellStart"/>
+      <w:r>
+        <w:rPr>
+          <w:lang w:val="en-US"/>
+        </w:rPr>
+        <w:t>todo</w:t>
+      </w:r>
+      <w:proofErr w:type="spellEnd"/>
+      <w:r>
+        <w:rPr>
+          <w:lang w:val="en-US"/>
+        </w:rPr>
+        <w:t xml:space="preserve"> is in. I should be able to complete or edit a </w:t>
+      </w:r>
+      <w:proofErr w:type="spellStart"/>
+      <w:r>
+        <w:rPr>
+          <w:lang w:val="en-US"/>
+        </w:rPr>
+        <w:t>todo</w:t>
+      </w:r>
+      <w:proofErr w:type="spellEnd"/>
+      <w:r>
+        <w:rPr>
+          <w:lang w:val="en-US"/>
+        </w:rPr>
+        <w:t xml:space="preserve"> from this list.</w:t>
       </w:r>
     </w:p>
     <w:p>
@@ -1771,36 +2295,42 @@
         </w:rPr>
         <w:t xml:space="preserve"> the </w:t>
       </w:r>
+      <w:proofErr w:type="spellStart"/>
       <w:r>
         <w:rPr>
           <w:lang w:val="en-US"/>
         </w:rPr>
         <w:t>todos</w:t>
       </w:r>
+      <w:proofErr w:type="spellEnd"/>
       <w:r>
         <w:rPr>
           <w:lang w:val="en-US"/>
         </w:rPr>
         <w:t xml:space="preserve"> are private to the current user. Add the option to make a list shared, so that all users can see all </w:t>
       </w:r>
+      <w:proofErr w:type="spellStart"/>
       <w:r>
         <w:rPr>
           <w:lang w:val="en-US"/>
         </w:rPr>
         <w:t>todos</w:t>
       </w:r>
+      <w:proofErr w:type="spellEnd"/>
       <w:r>
         <w:rPr>
           <w:lang w:val="en-US"/>
         </w:rPr>
         <w:t xml:space="preserve"> in that list. </w:t>
       </w:r>
+      <w:proofErr w:type="spellStart"/>
       <w:r>
         <w:rPr>
           <w:lang w:val="en-US"/>
         </w:rPr>
         <w:t>Todos</w:t>
       </w:r>
+      <w:proofErr w:type="spellEnd"/>
       <w:r>
         <w:rPr>
           <w:lang w:val="en-US"/>
@@ -1817,13 +2347,55 @@
         <w:rPr>
           <w:lang w:val="en-US"/>
         </w:rPr>
-        <w:t>say which user added the todo.</w:t>
-      </w:r>
-      <w:r>
-        <w:rPr>
-          <w:lang w:val="en-US"/>
-        </w:rPr>
-        <w:t xml:space="preserve"> A todo can be assigned to a user. Create a special list called ‘Mine’ that shows me all todos that have been assigned to me.</w:t>
+        <w:t xml:space="preserve">say which user added the </w:t>
+      </w:r>
+      <w:proofErr w:type="spellStart"/>
+      <w:r>
+        <w:rPr>
+          <w:lang w:val="en-US"/>
+        </w:rPr>
+        <w:t>todo</w:t>
+      </w:r>
+      <w:proofErr w:type="spellEnd"/>
+      <w:r>
+        <w:rPr>
+          <w:lang w:val="en-US"/>
+        </w:rPr>
+        <w:t>.</w:t>
+      </w:r>
+      <w:r>
+        <w:rPr>
+          <w:lang w:val="en-US"/>
+        </w:rPr>
+        <w:t xml:space="preserve"> A </w:t>
+      </w:r>
+      <w:proofErr w:type="spellStart"/>
+      <w:r>
+        <w:rPr>
+          <w:lang w:val="en-US"/>
+        </w:rPr>
+        <w:t>todo</w:t>
+      </w:r>
+      <w:proofErr w:type="spellEnd"/>
+      <w:r>
+        <w:rPr>
+          <w:lang w:val="en-US"/>
+        </w:rPr>
+        <w:t xml:space="preserve"> can be assigned to a user. Create a special list called ‘Mine’ that shows me all </w:t>
+      </w:r>
+      <w:proofErr w:type="spellStart"/>
+      <w:r>
+        <w:rPr>
+          <w:lang w:val="en-US"/>
+        </w:rPr>
+        <w:t>todos</w:t>
+      </w:r>
+      <w:proofErr w:type="spellEnd"/>
+      <w:r>
+        <w:rPr>
+          <w:lang w:val="en-US"/>
+        </w:rPr>
+        <w:t xml:space="preserve"> that have been assigned to me.</w:t>
       </w:r>
       <w:r>
         <w:rPr>
@@ -1835,7 +2407,21 @@
         <w:rPr>
           <w:lang w:val="en-US"/>
         </w:rPr>
-        <w:t>a shared todo.</w:t>
+        <w:t xml:space="preserve">a shared </w:t>
+      </w:r>
+      <w:proofErr w:type="spellStart"/>
+      <w:r>
+        <w:rPr>
+          <w:lang w:val="en-US"/>
+        </w:rPr>
+        <w:t>todo</w:t>
+      </w:r>
+      <w:proofErr w:type="spellEnd"/>
+      <w:r>
+        <w:rPr>
+          <w:lang w:val="en-US"/>
+        </w:rPr>
+        <w:t>.</w:t>
       </w:r>
       <w:r>
         <w:rPr>
@@ -1887,500 +2473,41 @@
         <w:rPr>
           <w:lang w:val="en-US"/>
         </w:rPr>
-        <w:t xml:space="preserve">Replace the re-ordering, nesting and unnesting of todo’s with drag and drop. I also should be able to </w:t>
-      </w:r>
-      <w:r>
-        <w:rPr>
-          <w:lang w:val="en-US"/>
-        </w:rPr>
-        <w:t>move a todo to a different list using drag and drop.</w:t>
-      </w:r>
-    </w:p>
-    <w:p>
-      <w:pPr>
-        <w:rPr>
-          <w:lang w:val="en-US"/>
-        </w:rPr>
-      </w:pPr>
-    </w:p>
-    <w:p>
-      <w:pPr>
-        <w:rPr>
-          <w:lang w:val="en-US"/>
-        </w:rPr>
-      </w:pPr>
-      <w:r>
-        <w:rPr>
-          <w:lang w:val="en-US"/>
-        </w:rPr>
-        <w:t>import * as React from 'react';</w:t>
-      </w:r>
-    </w:p>
-    <w:p>
-      <w:pPr>
-        <w:rPr>
-          <w:lang w:val="en-US"/>
-        </w:rPr>
-      </w:pPr>
-      <w:r>
-        <w:rPr>
-          <w:lang w:val="en-US"/>
-        </w:rPr>
-        <w:t>import {connect} from 'react-redux';</w:t>
-      </w:r>
-    </w:p>
-    <w:p>
-      <w:pPr>
-        <w:rPr>
-          <w:lang w:val="en-US"/>
-        </w:rPr>
-      </w:pPr>
-      <w:r>
-        <w:rPr>
-          <w:lang w:val="en-US"/>
-        </w:rPr>
-        <w:t>import {RootState} from '../reducers/root.reducers';</w:t>
-      </w:r>
-    </w:p>
-    <w:p>
-      <w:pPr>
-        <w:rPr>
-          <w:lang w:val="en-US"/>
-        </w:rPr>
-      </w:pPr>
-      <w:r>
-        <w:rPr>
-          <w:lang w:val="en-US"/>
-        </w:rPr>
-        <w:t>import {loadTodos} from '../actions/Todo.action'</w:t>
-      </w:r>
-    </w:p>
-    <w:p>
-      <w:pPr>
-        <w:rPr>
-          <w:lang w:val="en-US"/>
-        </w:rPr>
-      </w:pPr>
-      <w:r>
-        <w:rPr>
-          <w:lang w:val="en-US"/>
-        </w:rPr>
-        <w:t>import {ITodo} from '../../model/interfaces/ITodo'</w:t>
-      </w:r>
-    </w:p>
-    <w:p>
-      <w:pPr>
-        <w:rPr>
-          <w:lang w:val="en-US"/>
-        </w:rPr>
-      </w:pPr>
-    </w:p>
-    <w:p>
-      <w:pPr>
-        <w:rPr>
-          <w:lang w:val="en-US"/>
-        </w:rPr>
-      </w:pPr>
-      <w:r>
-        <w:rPr>
-          <w:lang w:val="en-US"/>
-        </w:rPr>
-        <w:t>export interface ITodoState {</w:t>
-      </w:r>
-    </w:p>
-    <w:p>
-      <w:pPr>
-        <w:rPr>
-          <w:lang w:val="en-US"/>
-        </w:rPr>
-      </w:pPr>
-      <w:r>
-        <w:rPr>
-          <w:lang w:val="en-US"/>
-        </w:rPr>
-        <w:t xml:space="preserve">    todos: ITodo[]</w:t>
-      </w:r>
-    </w:p>
-    <w:p>
-      <w:pPr>
-        <w:rPr>
-          <w:lang w:val="en-US"/>
-        </w:rPr>
-      </w:pPr>
-      <w:r>
-        <w:rPr>
-          <w:lang w:val="en-US"/>
-        </w:rPr>
-        <w:t>}</w:t>
-      </w:r>
-    </w:p>
-    <w:p>
-      <w:pPr>
-        <w:rPr>
-          <w:lang w:val="en-US"/>
-        </w:rPr>
-      </w:pPr>
-    </w:p>
-    <w:p>
-      <w:pPr>
-        <w:rPr>
-          <w:lang w:val="en-US"/>
-        </w:rPr>
-      </w:pPr>
-      <w:r>
-        <w:rPr>
-          <w:lang w:val="en-US"/>
-        </w:rPr>
-        <w:t>export interface ITodoActions {</w:t>
-      </w:r>
-    </w:p>
-    <w:p>
-      <w:pPr>
-        <w:rPr>
-          <w:lang w:val="en-US"/>
-        </w:rPr>
-      </w:pPr>
-      <w:r>
-        <w:rPr>
-          <w:lang w:val="en-US"/>
-        </w:rPr>
-        <w:t xml:space="preserve">    loadTodos(): void;</w:t>
-      </w:r>
-    </w:p>
-    <w:p>
-      <w:pPr>
-        <w:rPr>
-          <w:lang w:val="en-US"/>
-        </w:rPr>
-      </w:pPr>
-      <w:r>
-        <w:rPr>
-          <w:lang w:val="en-US"/>
-        </w:rPr>
-        <w:t>}</w:t>
-      </w:r>
-    </w:p>
-    <w:p>
-      <w:pPr>
-        <w:rPr>
-          <w:lang w:val="en-US"/>
-        </w:rPr>
-      </w:pPr>
-    </w:p>
-    <w:p>
-      <w:pPr>
-        <w:rPr>
-          <w:lang w:val="en-US"/>
-        </w:rPr>
-      </w:pPr>
-      <w:r>
-        <w:rPr>
-          <w:lang w:val="en-US"/>
-        </w:rPr>
-        <w:t>const mapStateToProps = (state: RootState) =&gt; {</w:t>
-      </w:r>
-    </w:p>
-    <w:p>
-      <w:pPr>
-        <w:rPr>
-          <w:lang w:val="en-US"/>
-        </w:rPr>
-      </w:pPr>
-      <w:r>
-        <w:rPr>
-          <w:lang w:val="en-US"/>
-        </w:rPr>
-        <w:t xml:space="preserve"> todos: state.todos.todos</w:t>
-      </w:r>
-    </w:p>
-    <w:p>
-      <w:pPr>
-        <w:rPr>
-          <w:lang w:val="en-US"/>
-        </w:rPr>
-      </w:pPr>
-      <w:r>
-        <w:rPr>
-          <w:lang w:val="en-US"/>
-        </w:rPr>
-        <w:t>}</w:t>
-      </w:r>
-    </w:p>
-    <w:p>
-      <w:pPr>
-        <w:rPr>
-          <w:lang w:val="en-US"/>
-        </w:rPr>
-      </w:pPr>
-    </w:p>
-    <w:p>
-      <w:pPr>
-        <w:rPr>
-          <w:lang w:val="en-US"/>
-        </w:rPr>
-      </w:pPr>
-      <w:r>
-        <w:rPr>
-          <w:lang w:val="en-US"/>
-        </w:rPr>
-        <w:t>const mapDispatchToProps: ITodoActions = {</w:t>
-      </w:r>
-    </w:p>
-    <w:p>
-      <w:pPr>
-        <w:rPr>
-          <w:lang w:val="en-US"/>
-        </w:rPr>
-      </w:pPr>
-      <w:r>
-        <w:rPr>
-          <w:lang w:val="en-US"/>
-        </w:rPr>
-        <w:t xml:space="preserve">    loadTodos</w:t>
-      </w:r>
-    </w:p>
-    <w:p>
-      <w:pPr>
-        <w:rPr>
-          <w:lang w:val="en-US"/>
-        </w:rPr>
-      </w:pPr>
-      <w:r>
-        <w:rPr>
-          <w:lang w:val="en-US"/>
-        </w:rPr>
-        <w:t>}</w:t>
-      </w:r>
-    </w:p>
-    <w:p>
-      <w:pPr>
-        <w:rPr>
-          <w:lang w:val="en-US"/>
-        </w:rPr>
-      </w:pPr>
-    </w:p>
-    <w:p>
-      <w:pPr>
-        <w:rPr>
-          <w:lang w:val="en-US"/>
-        </w:rPr>
-      </w:pPr>
-      <w:r>
-        <w:rPr>
-          <w:lang w:val="en-US"/>
-        </w:rPr>
-        <w:t>interface ITodoProps extends ITodoState, ITodoActions {</w:t>
-      </w:r>
-    </w:p>
-    <w:p>
-      <w:pPr>
-        <w:rPr>
-          <w:lang w:val="en-US"/>
-        </w:rPr>
-      </w:pPr>
-    </w:p>
-    <w:p>
-      <w:pPr>
-        <w:rPr>
-          <w:lang w:val="en-US"/>
-        </w:rPr>
-      </w:pPr>
-      <w:r>
-        <w:rPr>
-          <w:lang w:val="en-US"/>
-        </w:rPr>
-        <w:t>}</w:t>
-      </w:r>
-    </w:p>
-    <w:p>
-      <w:pPr>
-        <w:rPr>
-          <w:lang w:val="en-US"/>
-        </w:rPr>
-      </w:pPr>
-    </w:p>
-    <w:p>
-      <w:pPr>
-        <w:rPr>
-          <w:lang w:val="en-US"/>
-        </w:rPr>
-      </w:pPr>
-      <w:r>
-        <w:rPr>
-          <w:lang w:val="en-US"/>
-        </w:rPr>
-        <w:t>export const withTodos = () =&gt; (Component: React.ComponentType) =&gt; {</w:t>
-      </w:r>
-    </w:p>
-    <w:p>
-      <w:pPr>
-        <w:rPr>
-          <w:lang w:val="en-US"/>
-        </w:rPr>
-      </w:pPr>
-      <w:r>
-        <w:rPr>
-          <w:lang w:val="en-US"/>
-        </w:rPr>
-        <w:t xml:space="preserve">    class TodoContainer extends React.PureComponent&lt;ITodoProps&gt; {</w:t>
-      </w:r>
-    </w:p>
-    <w:p>
-      <w:pPr>
-        <w:rPr>
-          <w:lang w:val="en-US"/>
-        </w:rPr>
-      </w:pPr>
-      <w:r>
-        <w:rPr>
-          <w:lang w:val="en-US"/>
-        </w:rPr>
-        <w:t xml:space="preserve">        constructor(props: ITodoProps) {</w:t>
-      </w:r>
-    </w:p>
-    <w:p>
-      <w:pPr>
-        <w:rPr>
-          <w:lang w:val="en-US"/>
-        </w:rPr>
-      </w:pPr>
-      <w:r>
-        <w:rPr>
-          <w:lang w:val="en-US"/>
-        </w:rPr>
-        <w:t xml:space="preserve">            super(props);</w:t>
-      </w:r>
-    </w:p>
-    <w:p>
-      <w:pPr>
-        <w:rPr>
-          <w:lang w:val="en-US"/>
-        </w:rPr>
-      </w:pPr>
-      <w:r>
-        <w:rPr>
-          <w:lang w:val="en-US"/>
-        </w:rPr>
-        <w:t xml:space="preserve">            if (props.todos.length === 0) {</w:t>
-      </w:r>
-    </w:p>
-    <w:p>
-      <w:pPr>
-        <w:rPr>
-          <w:lang w:val="en-US"/>
-        </w:rPr>
-      </w:pPr>
-      <w:r>
-        <w:rPr>
-          <w:lang w:val="en-US"/>
-        </w:rPr>
-        <w:t xml:space="preserve">                props.loadTodos()</w:t>
-      </w:r>
-    </w:p>
-    <w:p>
-      <w:pPr>
-        <w:rPr>
-          <w:lang w:val="en-US"/>
-        </w:rPr>
-      </w:pPr>
-      <w:r>
-        <w:rPr>
-          <w:lang w:val="en-US"/>
-        </w:rPr>
-        <w:t xml:space="preserve">            }</w:t>
-      </w:r>
-    </w:p>
-    <w:p>
-      <w:pPr>
-        <w:rPr>
-          <w:lang w:val="en-US"/>
-        </w:rPr>
-      </w:pPr>
-      <w:r>
-        <w:rPr>
-          <w:lang w:val="en-US"/>
-        </w:rPr>
-        <w:t xml:space="preserve">        }</w:t>
-      </w:r>
-    </w:p>
-    <w:p>
-      <w:pPr>
-        <w:rPr>
-          <w:lang w:val="en-US"/>
-        </w:rPr>
-      </w:pPr>
-    </w:p>
-    <w:p>
-      <w:pPr>
-        <w:rPr>
-          <w:lang w:val="en-US"/>
-        </w:rPr>
-      </w:pPr>
-      <w:r>
-        <w:rPr>
-          <w:lang w:val="en-US"/>
-        </w:rPr>
-        <w:t xml:space="preserve">        public render() {</w:t>
-      </w:r>
-    </w:p>
-    <w:p>
-      <w:pPr>
-        <w:rPr>
-          <w:lang w:val="en-US"/>
-        </w:rPr>
-      </w:pPr>
-      <w:r>
-        <w:rPr>
-          <w:lang w:val="en-US"/>
-        </w:rPr>
-        <w:lastRenderedPageBreak/>
-        <w:t xml:space="preserve">            return &lt;Component {...this.props}/&gt;;</w:t>
-      </w:r>
-    </w:p>
-    <w:p>
-      <w:pPr>
-        <w:rPr>
-          <w:lang w:val="en-US"/>
-        </w:rPr>
-      </w:pPr>
-      <w:r>
-        <w:rPr>
-          <w:lang w:val="en-US"/>
-        </w:rPr>
-        <w:t xml:space="preserve">        }</w:t>
-      </w:r>
-    </w:p>
-    <w:p>
-      <w:pPr>
-        <w:rPr>
-          <w:lang w:val="en-US"/>
-        </w:rPr>
-      </w:pPr>
-      <w:r>
-        <w:rPr>
-          <w:lang w:val="en-US"/>
-        </w:rPr>
-        <w:t xml:space="preserve">    }</w:t>
-      </w:r>
-    </w:p>
-    <w:p>
-      <w:pPr>
-        <w:rPr>
-          <w:lang w:val="en-US"/>
-        </w:rPr>
-      </w:pPr>
-    </w:p>
-    <w:p>
-      <w:pPr>
-        <w:rPr>
-          <w:lang w:val="en-US"/>
-        </w:rPr>
-      </w:pPr>
-      <w:r>
-        <w:rPr>
-          <w:lang w:val="en-US"/>
-        </w:rPr>
-        <w:t xml:space="preserve">    return connect(mapStateToProps, mapDispatchToProps)(TodoContainer)</w:t>
+        <w:t xml:space="preserve">Replace the re-ordering, nesting and unnesting of </w:t>
+      </w:r>
+      <w:proofErr w:type="spellStart"/>
+      <w:r>
+        <w:rPr>
+          <w:lang w:val="en-US"/>
+        </w:rPr>
+        <w:t>todo’s</w:t>
+      </w:r>
+      <w:proofErr w:type="spellEnd"/>
+      <w:r>
+        <w:rPr>
+          <w:lang w:val="en-US"/>
+        </w:rPr>
+        <w:t xml:space="preserve"> with drag and drop. I also should be able to </w:t>
+      </w:r>
+      <w:r>
+        <w:rPr>
+          <w:lang w:val="en-US"/>
+        </w:rPr>
+        <w:t xml:space="preserve">move a </w:t>
+      </w:r>
+      <w:proofErr w:type="spellStart"/>
+      <w:r>
+        <w:rPr>
+          <w:lang w:val="en-US"/>
+        </w:rPr>
+        <w:t>todo</w:t>
+      </w:r>
+      <w:proofErr w:type="spellEnd"/>
+      <w:r>
+        <w:rPr>
+          <w:lang w:val="en-US"/>
+        </w:rPr>
+        <w:t xml:space="preserve"> to a different list using drag and drop.</w:t>
       </w:r>
     </w:p>
     <w:sectPr>
@@ -3620,21 +3747,6 @@
 </file>
 
 <file path=customXml/item1.xml><?xml version="1.0" encoding="utf-8"?>
-<p:properties xmlns:p="http://schemas.microsoft.com/office/2006/metadata/properties" xmlns:xsi="http://www.w3.org/2001/XMLSchema-instance" xmlns:pc="http://schemas.microsoft.com/office/infopath/2007/PartnerControls">
-  <documentManagement/>
-</p:properties>
-</file>
-
-<file path=customXml/item2.xml><?xml version="1.0" encoding="utf-8"?>
-<?mso-contentType ?>
-<FormTemplates xmlns="http://schemas.microsoft.com/sharepoint/v3/contenttype/forms">
-  <Display>DocumentLibraryForm</Display>
-  <Edit>DocumentLibraryForm</Edit>
-  <New>DocumentLibraryForm</New>
-</FormTemplates>
-</file>
-
-<file path=customXml/item3.xml><?xml version="1.0" encoding="utf-8"?>
 <ct:contentTypeSchema xmlns:ct="http://schemas.microsoft.com/office/2006/metadata/contentType" xmlns:ma="http://schemas.microsoft.com/office/2006/metadata/properties/metaAttributes" ct:_="" ma:_="" ma:contentTypeName="Document" ma:contentTypeID="0x010100EFBDA86338B24A4EAD1CEE5BEAA8E0BE" ma:contentTypeVersion="12" ma:contentTypeDescription="Create a new document." ma:contentTypeScope="" ma:versionID="3365b66ec3365339040416e47e22ccac">
   <xsd:schema xmlns:xsd="http://www.w3.org/2001/XMLSchema" xmlns:xs="http://www.w3.org/2001/XMLSchema" xmlns:p="http://schemas.microsoft.com/office/2006/metadata/properties" xmlns:ns3="129b28b3-25ba-4cdf-b070-8ea9bcf2a8c5" xmlns:ns4="d32c9434-00e3-4878-9611-8bf9169fa07f" targetNamespace="http://schemas.microsoft.com/office/2006/metadata/properties" ma:root="true" ma:fieldsID="7c64ba28d7fd669e678d5917075d5142" ns3:_="" ns4:_="">
     <xsd:import namespace="129b28b3-25ba-4cdf-b070-8ea9bcf2a8c5"/>
@@ -3851,24 +3963,22 @@
 </ct:contentTypeSchema>
 </file>
 
-<file path=customXml/itemProps1.xml><?xml version="1.0" encoding="utf-8"?>
-<ds:datastoreItem xmlns:ds="http://schemas.openxmlformats.org/officeDocument/2006/customXml" ds:itemID="{6E92D61D-9D64-4694-A47C-EE5D2CEE9743}">
-  <ds:schemaRefs>
-    <ds:schemaRef ds:uri="http://schemas.microsoft.com/office/2006/metadata/properties"/>
-    <ds:schemaRef ds:uri="http://schemas.microsoft.com/office/infopath/2007/PartnerControls"/>
-  </ds:schemaRefs>
-</ds:datastoreItem>
+<file path=customXml/item2.xml><?xml version="1.0" encoding="utf-8"?>
+<?mso-contentType ?>
+<FormTemplates xmlns="http://schemas.microsoft.com/sharepoint/v3/contenttype/forms">
+  <Display>DocumentLibraryForm</Display>
+  <Edit>DocumentLibraryForm</Edit>
+  <New>DocumentLibraryForm</New>
+</FormTemplates>
 </file>
 
-<file path=customXml/itemProps2.xml><?xml version="1.0" encoding="utf-8"?>
-<ds:datastoreItem xmlns:ds="http://schemas.openxmlformats.org/officeDocument/2006/customXml" ds:itemID="{B2302B82-0DFF-4ABC-83F2-3F16E1B45792}">
-  <ds:schemaRefs>
-    <ds:schemaRef ds:uri="http://schemas.microsoft.com/sharepoint/v3/contenttype/forms"/>
-  </ds:schemaRefs>
-</ds:datastoreItem>
+<file path=customXml/item3.xml><?xml version="1.0" encoding="utf-8"?>
+<p:properties xmlns:p="http://schemas.microsoft.com/office/2006/metadata/properties" xmlns:xsi="http://www.w3.org/2001/XMLSchema-instance" xmlns:pc="http://schemas.microsoft.com/office/infopath/2007/PartnerControls">
+  <documentManagement/>
+</p:properties>
 </file>
 
-<file path=customXml/itemProps3.xml><?xml version="1.0" encoding="utf-8"?>
+<file path=customXml/itemProps1.xml><?xml version="1.0" encoding="utf-8"?>
 <ds:datastoreItem xmlns:ds="http://schemas.openxmlformats.org/officeDocument/2006/customXml" ds:itemID="{85F61CDB-2376-4A6D-A444-8EFC2595F35A}">
   <ds:schemaRefs>
     <ds:schemaRef ds:uri="http://schemas.microsoft.com/office/2006/metadata/contentType"/>
@@ -3885,4 +3995,21 @@
     <ds:schemaRef ds:uri="http://schemas.microsoft.com/internal/obd"/>
   </ds:schemaRefs>
 </ds:datastoreItem>
+</file>
+
+<file path=customXml/itemProps2.xml><?xml version="1.0" encoding="utf-8"?>
+<ds:datastoreItem xmlns:ds="http://schemas.openxmlformats.org/officeDocument/2006/customXml" ds:itemID="{B2302B82-0DFF-4ABC-83F2-3F16E1B45792}">
+  <ds:schemaRefs>
+    <ds:schemaRef ds:uri="http://schemas.microsoft.com/sharepoint/v3/contenttype/forms"/>
+  </ds:schemaRefs>
+</ds:datastoreItem>
+</file>
+
+<file path=customXml/itemProps3.xml><?xml version="1.0" encoding="utf-8"?>
+<ds:datastoreItem xmlns:ds="http://schemas.openxmlformats.org/officeDocument/2006/customXml" ds:itemID="{6E92D61D-9D64-4694-A47C-EE5D2CEE9743}">
+  <ds:schemaRefs>
+    <ds:schemaRef ds:uri="http://schemas.microsoft.com/office/2006/metadata/properties"/>
+    <ds:schemaRef ds:uri="http://schemas.microsoft.com/office/infopath/2007/PartnerControls"/>
+  </ds:schemaRefs>
+</ds:datastoreItem>
 </file>
</xml_diff>